<commit_message>
added 3-4 IT labs
</commit_message>
<xml_diff>
--- a/2 semestr/Управління ІТ-проектів/IT_3.docx
+++ b/2 semestr/Управління ІТ-проектів/IT_3.docx
@@ -807,12 +807,14 @@
         <w:ind w:left="0"/>
         <w:jc w:val="right"/>
         <w:rPr>
+          <w:i/>
           <w:spacing w:val="-1"/>
           <w:lang w:val="ru-RU"/>
         </w:rPr>
       </w:pPr>
       <w:r>
         <w:rPr>
+          <w:i/>
           <w:spacing w:val="-1"/>
           <w:lang w:val="uk-UA"/>
         </w:rPr>
@@ -820,6 +822,7 @@
       </w:r>
       <w:r>
         <w:rPr>
+          <w:i/>
           <w:spacing w:val="23"/>
           <w:lang w:val="uk-UA"/>
         </w:rPr>
@@ -827,6 +830,7 @@
       </w:r>
       <w:r>
         <w:rPr>
+          <w:i/>
           <w:spacing w:val="-1"/>
           <w:lang w:val="uk-UA"/>
         </w:rPr>
@@ -834,6 +838,7 @@
       </w:r>
       <w:r>
         <w:rPr>
+          <w:i/>
           <w:spacing w:val="4"/>
           <w:lang w:val="uk-UA"/>
         </w:rPr>
@@ -841,6 +846,7 @@
       </w:r>
       <w:r>
         <w:rPr>
+          <w:i/>
           <w:spacing w:val="-1"/>
           <w:lang w:val="uk-UA"/>
         </w:rPr>
@@ -862,21 +868,7 @@
           <w:spacing w:val="-1"/>
           <w:lang w:val="uk-UA"/>
         </w:rPr>
-        <w:t>Шандра О</w:t>
-      </w:r>
-      <w:r>
-        <w:rPr>
-          <w:spacing w:val="-1"/>
-          <w:lang w:val="uk-UA"/>
-        </w:rPr>
-        <w:t>.</w:t>
-      </w:r>
-      <w:r>
-        <w:rPr>
-          <w:spacing w:val="-1"/>
-          <w:lang w:val="uk-UA"/>
-        </w:rPr>
-        <w:t>С.</w:t>
+        <w:t>Іванов Вадим</w:t>
       </w:r>
     </w:p>
     <w:p>
@@ -917,11 +909,13 @@
         <w:ind w:left="0"/>
         <w:jc w:val="right"/>
         <w:rPr>
+          <w:i/>
           <w:lang w:val="uk-UA"/>
         </w:rPr>
       </w:pPr>
       <w:r>
         <w:rPr>
+          <w:i/>
           <w:spacing w:val="-1"/>
           <w:lang w:val="uk-UA"/>
         </w:rPr>
@@ -930,27 +924,47 @@
       <w:proofErr w:type="spellStart"/>
       <w:r>
         <w:rPr>
+          <w:i/>
           <w:spacing w:val="-1"/>
           <w:lang w:val="uk-UA"/>
         </w:rPr>
-        <w:t>к.т.н</w:t>
-      </w:r>
-      <w:proofErr w:type="spellEnd"/>
-      <w:r>
-        <w:rPr>
+        <w:t>к.</w:t>
+      </w:r>
+      <w:r>
+        <w:rPr>
+          <w:i/>
           <w:spacing w:val="-1"/>
           <w:lang w:val="uk-UA"/>
         </w:rPr>
+        <w:t>н.соц</w:t>
+      </w:r>
+      <w:r>
+        <w:rPr>
+          <w:i/>
+          <w:spacing w:val="-1"/>
+          <w:lang w:val="uk-UA"/>
+        </w:rPr>
+        <w:t>.н</w:t>
+      </w:r>
+      <w:proofErr w:type="spellEnd"/>
+      <w:r>
+        <w:rPr>
+          <w:i/>
+          <w:spacing w:val="-1"/>
+          <w:lang w:val="uk-UA"/>
+        </w:rPr>
         <w:t xml:space="preserve">., </w:t>
       </w:r>
       <w:r>
         <w:rPr>
+          <w:i/>
           <w:lang w:val="uk-UA"/>
         </w:rPr>
         <w:t>асистент</w:t>
       </w:r>
       <w:r>
         <w:rPr>
+          <w:i/>
           <w:lang w:val="uk-UA"/>
         </w:rPr>
         <w:t xml:space="preserve"> каф. ІСМ</w:t>
@@ -1032,7 +1046,21 @@
           <w:spacing w:val="-1"/>
           <w:lang w:val="uk-UA"/>
         </w:rPr>
-        <w:t>Львів–201</w:t>
+        <w:t>Львів</w:t>
+      </w:r>
+      <w:r>
+        <w:rPr>
+          <w:spacing w:val="-1"/>
+          <w:lang w:val="uk-UA"/>
+        </w:rPr>
+        <w:t xml:space="preserve"> </w:t>
+      </w:r>
+      <w:r>
+        <w:rPr>
+          <w:spacing w:val="-1"/>
+          <w:lang w:val="uk-UA"/>
+        </w:rPr>
+        <w:t>201</w:t>
       </w:r>
       <w:r>
         <w:rPr>
@@ -1181,6 +1209,7 @@
           <w:bCs/>
           <w:sz w:val="28"/>
           <w:szCs w:val="28"/>
+          <w:lang w:val="ru-RU"/>
         </w:rPr>
         <w:t xml:space="preserve"> </w:t>
       </w:r>
@@ -1202,6 +1231,7 @@
           <w:bCs/>
           <w:sz w:val="28"/>
           <w:szCs w:val="28"/>
+          <w:lang w:val="ru-RU"/>
         </w:rPr>
         <w:t xml:space="preserve"> 20</w:t>
       </w:r>
@@ -1212,6 +1242,7 @@
           <w:bCs/>
           <w:sz w:val="28"/>
           <w:szCs w:val="28"/>
+          <w:lang w:val="ru-RU"/>
         </w:rPr>
         <w:t>02</w:t>
       </w:r>
@@ -2599,8 +2630,6 @@
           </wp:inline>
         </w:drawing>
       </w:r>
-      <w:bookmarkStart w:id="0" w:name="_GoBack"/>
-      <w:bookmarkEnd w:id="0"/>
     </w:p>
     <w:p>
       <w:pPr>
@@ -4535,17 +4564,14 @@
       </w:pPr>
       <w:r>
         <w:rPr>
-          <w:rFonts w:ascii="Times New Roman" w:hAnsi="Times New Roman"/>
           <w:noProof/>
-          <w:sz w:val="28"/>
-          <w:szCs w:val="28"/>
           <w:lang w:val="ru-RU" w:eastAsia="ru-RU"/>
         </w:rPr>
         <w:drawing>
-          <wp:inline distT="0" distB="0" distL="0" distR="0" wp14:anchorId="6DCDB20F" wp14:editId="649BC7D3">
-            <wp:extent cx="6120765" cy="4413250"/>
-            <wp:effectExtent l="0" t="0" r="0" b="6350"/>
-            <wp:docPr id="11" name="Рисунок 11"/>
+          <wp:inline distT="0" distB="0" distL="0" distR="0" wp14:anchorId="7050A7D0" wp14:editId="672B58A6">
+            <wp:extent cx="6120765" cy="3332339"/>
+            <wp:effectExtent l="0" t="0" r="0" b="1905"/>
+            <wp:docPr id="3" name="Рисунок 3"/>
             <wp:cNvGraphicFramePr>
               <a:graphicFrameLocks xmlns:a="http://schemas.openxmlformats.org/drawingml/2006/main" noChangeAspect="1"/>
             </wp:cNvGraphicFramePr>
@@ -4553,7 +4579,7 @@
               <a:graphicData uri="http://schemas.openxmlformats.org/drawingml/2006/picture">
                 <pic:pic xmlns:pic="http://schemas.openxmlformats.org/drawingml/2006/picture">
                   <pic:nvPicPr>
-                    <pic:cNvPr id="1" name=""/>
+                    <pic:cNvPr id="0" name=""/>
                     <pic:cNvPicPr/>
                   </pic:nvPicPr>
                   <pic:blipFill>
@@ -4565,7 +4591,7 @@
                   <pic:spPr>
                     <a:xfrm>
                       <a:off x="0" y="0"/>
-                      <a:ext cx="6120765" cy="4413250"/>
+                      <a:ext cx="6120765" cy="3332339"/>
                     </a:xfrm>
                     <a:prstGeom prst="rect">
                       <a:avLst/>
@@ -4614,18 +4640,15 @@
       </w:pPr>
       <w:r>
         <w:rPr>
-          <w:rFonts w:ascii="Times New Roman" w:hAnsi="Times New Roman"/>
           <w:noProof/>
-          <w:sz w:val="28"/>
-          <w:szCs w:val="28"/>
           <w:lang w:val="ru-RU" w:eastAsia="ru-RU"/>
         </w:rPr>
         <w:lastRenderedPageBreak/>
         <w:drawing>
-          <wp:inline distT="0" distB="0" distL="0" distR="0" wp14:anchorId="15421087" wp14:editId="0124BD7E">
-            <wp:extent cx="6120765" cy="4413250"/>
-            <wp:effectExtent l="0" t="0" r="0" b="6350"/>
-            <wp:docPr id="12" name="Рисунок 12"/>
+          <wp:inline distT="0" distB="0" distL="0" distR="0" wp14:anchorId="7BE872D1" wp14:editId="7B9D5FC4">
+            <wp:extent cx="6120765" cy="3360135"/>
+            <wp:effectExtent l="0" t="0" r="0" b="0"/>
+            <wp:docPr id="4" name="Рисунок 4"/>
             <wp:cNvGraphicFramePr>
               <a:graphicFrameLocks xmlns:a="http://schemas.openxmlformats.org/drawingml/2006/main" noChangeAspect="1"/>
             </wp:cNvGraphicFramePr>
@@ -4633,7 +4656,7 @@
               <a:graphicData uri="http://schemas.openxmlformats.org/drawingml/2006/picture">
                 <pic:pic xmlns:pic="http://schemas.openxmlformats.org/drawingml/2006/picture">
                   <pic:nvPicPr>
-                    <pic:cNvPr id="1" name=""/>
+                    <pic:cNvPr id="0" name=""/>
                     <pic:cNvPicPr/>
                   </pic:nvPicPr>
                   <pic:blipFill>
@@ -4645,7 +4668,7 @@
                   <pic:spPr>
                     <a:xfrm>
                       <a:off x="0" y="0"/>
-                      <a:ext cx="6120765" cy="4413250"/>
+                      <a:ext cx="6120765" cy="3360135"/>
                     </a:xfrm>
                     <a:prstGeom prst="rect">
                       <a:avLst/>
@@ -4718,17 +4741,14 @@
       </w:pPr>
       <w:r>
         <w:rPr>
-          <w:rFonts w:ascii="Times New Roman" w:hAnsi="Times New Roman"/>
           <w:noProof/>
-          <w:sz w:val="28"/>
-          <w:szCs w:val="28"/>
           <w:lang w:val="ru-RU" w:eastAsia="ru-RU"/>
         </w:rPr>
         <w:drawing>
-          <wp:inline distT="0" distB="0" distL="0" distR="0" wp14:anchorId="262B1ECC" wp14:editId="735A9EB5">
-            <wp:extent cx="6120765" cy="4413250"/>
-            <wp:effectExtent l="0" t="0" r="0" b="6350"/>
-            <wp:docPr id="8" name="Рисунок 8"/>
+          <wp:inline distT="0" distB="0" distL="0" distR="0" wp14:anchorId="6A18F336" wp14:editId="6D150E70">
+            <wp:extent cx="6120765" cy="4610947"/>
+            <wp:effectExtent l="0" t="0" r="0" b="0"/>
+            <wp:docPr id="5" name="Рисунок 5"/>
             <wp:cNvGraphicFramePr>
               <a:graphicFrameLocks xmlns:a="http://schemas.openxmlformats.org/drawingml/2006/main" noChangeAspect="1"/>
             </wp:cNvGraphicFramePr>
@@ -4736,7 +4756,7 @@
               <a:graphicData uri="http://schemas.openxmlformats.org/drawingml/2006/picture">
                 <pic:pic xmlns:pic="http://schemas.openxmlformats.org/drawingml/2006/picture">
                   <pic:nvPicPr>
-                    <pic:cNvPr id="1" name=""/>
+                    <pic:cNvPr id="0" name=""/>
                     <pic:cNvPicPr/>
                   </pic:nvPicPr>
                   <pic:blipFill>
@@ -4748,7 +4768,7 @@
                   <pic:spPr>
                     <a:xfrm>
                       <a:off x="0" y="0"/>
-                      <a:ext cx="6120765" cy="4413250"/>
+                      <a:ext cx="6120765" cy="4610947"/>
                     </a:xfrm>
                     <a:prstGeom prst="rect">
                       <a:avLst/>
@@ -4807,7 +4827,6 @@
           <w:szCs w:val="28"/>
           <w:lang w:val="ru-RU"/>
         </w:rPr>
-        <w:lastRenderedPageBreak/>
         <w:t>Виділення</w:t>
       </w:r>
       <w:proofErr w:type="spellEnd"/>
@@ -5255,6 +5274,7 @@
           <w:szCs w:val="28"/>
           <w:lang w:val="ru-RU"/>
         </w:rPr>
+        <w:lastRenderedPageBreak/>
         <w:t>завдання</w:t>
       </w:r>
       <w:proofErr w:type="spellEnd"/>
@@ -5433,17 +5453,14 @@
       </w:pPr>
       <w:r>
         <w:rPr>
-          <w:rFonts w:ascii="Times New Roman" w:hAnsi="Times New Roman"/>
           <w:noProof/>
-          <w:sz w:val="28"/>
-          <w:szCs w:val="28"/>
           <w:lang w:val="ru-RU" w:eastAsia="ru-RU"/>
         </w:rPr>
         <w:drawing>
-          <wp:inline distT="0" distB="0" distL="0" distR="0" wp14:anchorId="1EC78A79" wp14:editId="249E0AAC">
-            <wp:extent cx="6120765" cy="762635"/>
+          <wp:inline distT="0" distB="0" distL="0" distR="0" wp14:anchorId="6A291FEC" wp14:editId="72F1AF87">
+            <wp:extent cx="6120765" cy="272904"/>
             <wp:effectExtent l="0" t="0" r="0" b="0"/>
-            <wp:docPr id="13" name="Рисунок 13"/>
+            <wp:docPr id="6" name="Рисунок 6"/>
             <wp:cNvGraphicFramePr>
               <a:graphicFrameLocks xmlns:a="http://schemas.openxmlformats.org/drawingml/2006/main" noChangeAspect="1"/>
             </wp:cNvGraphicFramePr>
@@ -5451,7 +5468,7 @@
               <a:graphicData uri="http://schemas.openxmlformats.org/drawingml/2006/picture">
                 <pic:pic xmlns:pic="http://schemas.openxmlformats.org/drawingml/2006/picture">
                   <pic:nvPicPr>
-                    <pic:cNvPr id="1" name=""/>
+                    <pic:cNvPr id="0" name=""/>
                     <pic:cNvPicPr/>
                   </pic:nvPicPr>
                   <pic:blipFill>
@@ -5463,7 +5480,7 @@
                   <pic:spPr>
                     <a:xfrm>
                       <a:off x="0" y="0"/>
-                      <a:ext cx="6120765" cy="762635"/>
+                      <a:ext cx="6120765" cy="272904"/>
                     </a:xfrm>
                     <a:prstGeom prst="rect">
                       <a:avLst/>
@@ -5509,6 +5526,7 @@
           <w:rFonts w:ascii="Times New Roman" w:hAnsi="Times New Roman"/>
           <w:sz w:val="28"/>
           <w:szCs w:val="28"/>
+          <w:lang w:val="ru-RU"/>
         </w:rPr>
       </w:pPr>
       <w:proofErr w:type="spellStart"/>
@@ -5519,6 +5537,7 @@
           <w:bCs/>
           <w:sz w:val="28"/>
           <w:szCs w:val="28"/>
+          <w:lang w:val="ru-RU"/>
         </w:rPr>
         <w:t>Формування</w:t>
       </w:r>
@@ -5530,17 +5549,19 @@
           <w:bCs/>
           <w:sz w:val="28"/>
           <w:szCs w:val="28"/>
-        </w:rPr>
-        <w:t xml:space="preserve"> </w:t>
-      </w:r>
-      <w:proofErr w:type="spellStart"/>
-      <w:r>
-        <w:rPr>
-          <w:rFonts w:ascii="Times New Roman" w:hAnsi="Times New Roman"/>
-          <w:b/>
-          <w:bCs/>
-          <w:sz w:val="28"/>
-          <w:szCs w:val="28"/>
+          <w:lang w:val="ru-RU"/>
+        </w:rPr>
+        <w:t xml:space="preserve"> </w:t>
+      </w:r>
+      <w:proofErr w:type="spellStart"/>
+      <w:r>
+        <w:rPr>
+          <w:rFonts w:ascii="Times New Roman" w:hAnsi="Times New Roman"/>
+          <w:b/>
+          <w:bCs/>
+          <w:sz w:val="28"/>
+          <w:szCs w:val="28"/>
+          <w:lang w:val="ru-RU"/>
         </w:rPr>
         <w:t>зв'язку</w:t>
       </w:r>
@@ -5552,39 +5573,45 @@
           <w:bCs/>
           <w:sz w:val="28"/>
           <w:szCs w:val="28"/>
-        </w:rPr>
-        <w:t xml:space="preserve"> </w:t>
-      </w:r>
-      <w:proofErr w:type="spellStart"/>
-      <w:r>
-        <w:rPr>
-          <w:rFonts w:ascii="Times New Roman" w:hAnsi="Times New Roman"/>
-          <w:b/>
-          <w:bCs/>
-          <w:sz w:val="28"/>
-          <w:szCs w:val="28"/>
+          <w:lang w:val="ru-RU"/>
+        </w:rPr>
+        <w:t xml:space="preserve"> </w:t>
+      </w:r>
+      <w:proofErr w:type="spellStart"/>
+      <w:proofErr w:type="gramStart"/>
+      <w:r>
+        <w:rPr>
+          <w:rFonts w:ascii="Times New Roman" w:hAnsi="Times New Roman"/>
+          <w:b/>
+          <w:bCs/>
+          <w:sz w:val="28"/>
+          <w:szCs w:val="28"/>
+          <w:lang w:val="ru-RU"/>
         </w:rPr>
         <w:t>між</w:t>
       </w:r>
       <w:proofErr w:type="spellEnd"/>
-      <w:r>
-        <w:rPr>
-          <w:rFonts w:ascii="Times New Roman" w:hAnsi="Times New Roman"/>
-          <w:b/>
-          <w:bCs/>
-          <w:sz w:val="28"/>
-          <w:szCs w:val="28"/>
-        </w:rPr>
-        <w:t xml:space="preserve"> </w:t>
-      </w:r>
-      <w:proofErr w:type="spellStart"/>
-      <w:r>
-        <w:rPr>
-          <w:rFonts w:ascii="Times New Roman" w:hAnsi="Times New Roman"/>
-          <w:b/>
-          <w:bCs/>
-          <w:sz w:val="28"/>
-          <w:szCs w:val="28"/>
+      <w:proofErr w:type="gramEnd"/>
+      <w:r>
+        <w:rPr>
+          <w:rFonts w:ascii="Times New Roman" w:hAnsi="Times New Roman"/>
+          <w:b/>
+          <w:bCs/>
+          <w:sz w:val="28"/>
+          <w:szCs w:val="28"/>
+          <w:lang w:val="ru-RU"/>
+        </w:rPr>
+        <w:t xml:space="preserve"> </w:t>
+      </w:r>
+      <w:proofErr w:type="spellStart"/>
+      <w:r>
+        <w:rPr>
+          <w:rFonts w:ascii="Times New Roman" w:hAnsi="Times New Roman"/>
+          <w:b/>
+          <w:bCs/>
+          <w:sz w:val="28"/>
+          <w:szCs w:val="28"/>
+          <w:lang w:val="ru-RU"/>
         </w:rPr>
         <w:t>завданнями</w:t>
       </w:r>
@@ -7027,17 +7054,14 @@
       </w:pPr>
       <w:r>
         <w:rPr>
-          <w:rFonts w:ascii="Times New Roman" w:hAnsi="Times New Roman"/>
           <w:noProof/>
-          <w:sz w:val="28"/>
-          <w:szCs w:val="28"/>
           <w:lang w:val="ru-RU" w:eastAsia="ru-RU"/>
         </w:rPr>
         <w:drawing>
-          <wp:inline distT="0" distB="0" distL="0" distR="0" wp14:anchorId="78A9414C" wp14:editId="709D2572">
-            <wp:extent cx="6029325" cy="3695700"/>
-            <wp:effectExtent l="0" t="0" r="9525" b="0"/>
-            <wp:docPr id="14" name="Рисунок 14"/>
+          <wp:inline distT="0" distB="0" distL="0" distR="0" wp14:anchorId="199B1B33" wp14:editId="01F5B1BD">
+            <wp:extent cx="6120765" cy="5119484"/>
+            <wp:effectExtent l="0" t="0" r="0" b="5080"/>
+            <wp:docPr id="7" name="Рисунок 7"/>
             <wp:cNvGraphicFramePr>
               <a:graphicFrameLocks xmlns:a="http://schemas.openxmlformats.org/drawingml/2006/main" noChangeAspect="1"/>
             </wp:cNvGraphicFramePr>
@@ -7045,7 +7069,7 @@
               <a:graphicData uri="http://schemas.openxmlformats.org/drawingml/2006/picture">
                 <pic:pic xmlns:pic="http://schemas.openxmlformats.org/drawingml/2006/picture">
                   <pic:nvPicPr>
-                    <pic:cNvPr id="1" name=""/>
+                    <pic:cNvPr id="0" name=""/>
                     <pic:cNvPicPr/>
                   </pic:nvPicPr>
                   <pic:blipFill>
@@ -7057,7 +7081,7 @@
                   <pic:spPr>
                     <a:xfrm>
                       <a:off x="0" y="0"/>
-                      <a:ext cx="6029325" cy="3695700"/>
+                      <a:ext cx="6120765" cy="5119484"/>
                     </a:xfrm>
                     <a:prstGeom prst="rect">
                       <a:avLst/>
@@ -7136,7 +7160,6 @@
           <w:szCs w:val="28"/>
           <w:lang w:val="ru-RU"/>
         </w:rPr>
-        <w:lastRenderedPageBreak/>
         <w:t>Призначення</w:t>
       </w:r>
       <w:proofErr w:type="spellEnd"/>
@@ -8161,17 +8184,14 @@
       </w:pPr>
       <w:r>
         <w:rPr>
-          <w:rFonts w:ascii="Times New Roman" w:hAnsi="Times New Roman"/>
           <w:noProof/>
-          <w:sz w:val="28"/>
-          <w:szCs w:val="28"/>
           <w:lang w:val="ru-RU" w:eastAsia="ru-RU"/>
         </w:rPr>
         <w:drawing>
-          <wp:inline distT="0" distB="0" distL="0" distR="0" wp14:anchorId="67A537C0" wp14:editId="0B7435EB">
-            <wp:extent cx="4762500" cy="3181350"/>
+          <wp:inline distT="0" distB="0" distL="0" distR="0" wp14:anchorId="4DDBD377" wp14:editId="520AED52">
+            <wp:extent cx="6120765" cy="3206626"/>
             <wp:effectExtent l="0" t="0" r="0" b="0"/>
-            <wp:docPr id="16" name="Рисунок 16"/>
+            <wp:docPr id="8" name="Рисунок 8"/>
             <wp:cNvGraphicFramePr>
               <a:graphicFrameLocks xmlns:a="http://schemas.openxmlformats.org/drawingml/2006/main" noChangeAspect="1"/>
             </wp:cNvGraphicFramePr>
@@ -8179,7 +8199,7 @@
               <a:graphicData uri="http://schemas.openxmlformats.org/drawingml/2006/picture">
                 <pic:pic xmlns:pic="http://schemas.openxmlformats.org/drawingml/2006/picture">
                   <pic:nvPicPr>
-                    <pic:cNvPr id="1" name=""/>
+                    <pic:cNvPr id="0" name=""/>
                     <pic:cNvPicPr/>
                   </pic:nvPicPr>
                   <pic:blipFill>
@@ -8191,7 +8211,7 @@
                   <pic:spPr>
                     <a:xfrm>
                       <a:off x="0" y="0"/>
-                      <a:ext cx="4762500" cy="3181350"/>
+                      <a:ext cx="6120765" cy="3206626"/>
                     </a:xfrm>
                     <a:prstGeom prst="rect">
                       <a:avLst/>
@@ -9591,18 +9611,15 @@
       </w:pPr>
       <w:r>
         <w:rPr>
-          <w:rFonts w:ascii="Times New Roman" w:hAnsi="Times New Roman"/>
           <w:noProof/>
-          <w:sz w:val="28"/>
-          <w:szCs w:val="28"/>
           <w:lang w:val="ru-RU" w:eastAsia="ru-RU"/>
         </w:rPr>
         <w:lastRenderedPageBreak/>
         <w:drawing>
-          <wp:inline distT="0" distB="0" distL="0" distR="0" wp14:anchorId="123D7FDB" wp14:editId="3BE135DA">
-            <wp:extent cx="6067425" cy="3867150"/>
-            <wp:effectExtent l="0" t="0" r="9525" b="0"/>
-            <wp:docPr id="18" name="Рисунок 18"/>
+          <wp:inline distT="0" distB="0" distL="0" distR="0" wp14:anchorId="455A3E1F" wp14:editId="2D99966A">
+            <wp:extent cx="6120765" cy="5837753"/>
+            <wp:effectExtent l="0" t="0" r="0" b="0"/>
+            <wp:docPr id="10" name="Рисунок 10"/>
             <wp:cNvGraphicFramePr>
               <a:graphicFrameLocks xmlns:a="http://schemas.openxmlformats.org/drawingml/2006/main" noChangeAspect="1"/>
             </wp:cNvGraphicFramePr>
@@ -9610,7 +9627,7 @@
               <a:graphicData uri="http://schemas.openxmlformats.org/drawingml/2006/picture">
                 <pic:pic xmlns:pic="http://schemas.openxmlformats.org/drawingml/2006/picture">
                   <pic:nvPicPr>
-                    <pic:cNvPr id="1" name=""/>
+                    <pic:cNvPr id="0" name=""/>
                     <pic:cNvPicPr/>
                   </pic:nvPicPr>
                   <pic:blipFill>
@@ -9622,7 +9639,7 @@
                   <pic:spPr>
                     <a:xfrm>
                       <a:off x="0" y="0"/>
-                      <a:ext cx="6067425" cy="3867150"/>
+                      <a:ext cx="6120765" cy="5837753"/>
                     </a:xfrm>
                     <a:prstGeom prst="rect">
                       <a:avLst/>
@@ -11355,6 +11372,7 @@
           <w:szCs w:val="28"/>
           <w:lang w:val="ru-RU"/>
         </w:rPr>
+        <w:lastRenderedPageBreak/>
         <w:t xml:space="preserve">· </w:t>
       </w:r>
       <w:proofErr w:type="spellStart"/>
@@ -12410,7 +12428,6 @@
           <w:szCs w:val="28"/>
           <w:lang w:val="ru-RU"/>
         </w:rPr>
-        <w:lastRenderedPageBreak/>
         <w:t>чекбоксы</w:t>
       </w:r>
       <w:proofErr w:type="spellEnd"/>
@@ -13359,17 +13376,14 @@
       </w:pPr>
       <w:r>
         <w:rPr>
-          <w:rFonts w:ascii="Times New Roman" w:hAnsi="Times New Roman"/>
           <w:noProof/>
-          <w:sz w:val="28"/>
-          <w:szCs w:val="28"/>
           <w:lang w:val="ru-RU" w:eastAsia="ru-RU"/>
         </w:rPr>
         <w:drawing>
-          <wp:inline distT="0" distB="0" distL="0" distR="0" wp14:anchorId="2D2DC659" wp14:editId="407E7AB0">
-            <wp:extent cx="2733675" cy="3415300"/>
+          <wp:inline distT="0" distB="0" distL="0" distR="0" wp14:anchorId="76285F1E" wp14:editId="05D5F212">
+            <wp:extent cx="4617720" cy="3246120"/>
             <wp:effectExtent l="0" t="0" r="0" b="0"/>
-            <wp:docPr id="19" name="Рисунок 19"/>
+            <wp:docPr id="15" name="Рисунок 15"/>
             <wp:cNvGraphicFramePr>
               <a:graphicFrameLocks xmlns:a="http://schemas.openxmlformats.org/drawingml/2006/main" noChangeAspect="1"/>
             </wp:cNvGraphicFramePr>
@@ -13377,7 +13391,7 @@
               <a:graphicData uri="http://schemas.openxmlformats.org/drawingml/2006/picture">
                 <pic:pic xmlns:pic="http://schemas.openxmlformats.org/drawingml/2006/picture">
                   <pic:nvPicPr>
-                    <pic:cNvPr id="1" name=""/>
+                    <pic:cNvPr id="0" name=""/>
                     <pic:cNvPicPr/>
                   </pic:nvPicPr>
                   <pic:blipFill>
@@ -13389,7 +13403,7 @@
                   <pic:spPr>
                     <a:xfrm>
                       <a:off x="0" y="0"/>
-                      <a:ext cx="2736489" cy="3418815"/>
+                      <a:ext cx="4617720" cy="3246120"/>
                     </a:xfrm>
                     <a:prstGeom prst="rect">
                       <a:avLst/>
@@ -14305,113 +14319,348 @@
           <w:szCs w:val="28"/>
         </w:rPr>
       </w:pPr>
+      <w:r>
+        <w:rPr>
+          <w:rFonts w:ascii="Times New Roman" w:hAnsi="Times New Roman"/>
+          <w:sz w:val="28"/>
+          <w:szCs w:val="28"/>
+          <w:lang w:val="ru-RU"/>
+        </w:rPr>
+        <w:t xml:space="preserve">· На </w:t>
+      </w:r>
+      <w:proofErr w:type="spellStart"/>
+      <w:r>
+        <w:rPr>
+          <w:rFonts w:ascii="Times New Roman" w:hAnsi="Times New Roman"/>
+          <w:sz w:val="28"/>
+          <w:szCs w:val="28"/>
+          <w:lang w:val="ru-RU"/>
+        </w:rPr>
+        <w:t>панелі</w:t>
+      </w:r>
+      <w:proofErr w:type="spellEnd"/>
+      <w:r>
+        <w:rPr>
+          <w:rFonts w:ascii="Times New Roman" w:hAnsi="Times New Roman"/>
+          <w:sz w:val="28"/>
+          <w:szCs w:val="28"/>
+          <w:lang w:val="ru-RU"/>
+        </w:rPr>
+        <w:t xml:space="preserve"> </w:t>
+      </w:r>
+      <w:proofErr w:type="spellStart"/>
+      <w:r>
+        <w:rPr>
+          <w:rFonts w:ascii="Times New Roman" w:hAnsi="Times New Roman"/>
+          <w:sz w:val="28"/>
+          <w:szCs w:val="28"/>
+          <w:lang w:val="ru-RU"/>
+        </w:rPr>
+        <w:t>інструментів</w:t>
+      </w:r>
+      <w:proofErr w:type="spellEnd"/>
+      <w:r>
+        <w:rPr>
+          <w:rFonts w:ascii="Times New Roman" w:hAnsi="Times New Roman"/>
+          <w:sz w:val="28"/>
+          <w:szCs w:val="28"/>
+          <w:lang w:val="ru-RU"/>
+        </w:rPr>
+        <w:t xml:space="preserve"> </w:t>
+      </w:r>
+      <w:proofErr w:type="spellStart"/>
+      <w:r>
+        <w:rPr>
+          <w:rFonts w:ascii="Times New Roman" w:hAnsi="Times New Roman"/>
+          <w:sz w:val="28"/>
+          <w:szCs w:val="28"/>
+          <w:lang w:val="ru-RU"/>
+        </w:rPr>
+        <w:t>натискаємо</w:t>
+      </w:r>
+      <w:proofErr w:type="spellEnd"/>
+      <w:r>
+        <w:rPr>
+          <w:rFonts w:ascii="Times New Roman" w:hAnsi="Times New Roman"/>
+          <w:sz w:val="28"/>
+          <w:szCs w:val="28"/>
+          <w:lang w:val="ru-RU"/>
+        </w:rPr>
+        <w:t xml:space="preserve"> кнопку </w:t>
+      </w:r>
+      <w:proofErr w:type="spellStart"/>
+      <w:r>
+        <w:rPr>
+          <w:rFonts w:ascii="Times New Roman" w:hAnsi="Times New Roman"/>
+          <w:b/>
+          <w:bCs/>
+          <w:sz w:val="28"/>
+          <w:szCs w:val="28"/>
+          <w:lang w:val="ru-RU"/>
+        </w:rPr>
+        <w:t>Копіювати</w:t>
+      </w:r>
+      <w:proofErr w:type="spellEnd"/>
+      <w:r>
+        <w:rPr>
+          <w:rFonts w:ascii="Times New Roman" w:hAnsi="Times New Roman"/>
+          <w:b/>
+          <w:bCs/>
+          <w:sz w:val="28"/>
+          <w:szCs w:val="28"/>
+          <w:lang w:val="ru-RU"/>
+        </w:rPr>
+        <w:t xml:space="preserve"> </w:t>
+      </w:r>
+      <w:proofErr w:type="spellStart"/>
+      <w:r>
+        <w:rPr>
+          <w:rFonts w:ascii="Times New Roman" w:hAnsi="Times New Roman"/>
+          <w:b/>
+          <w:bCs/>
+          <w:sz w:val="28"/>
+          <w:szCs w:val="28"/>
+          <w:lang w:val="ru-RU"/>
+        </w:rPr>
+        <w:t>малюнок</w:t>
+      </w:r>
+      <w:proofErr w:type="spellEnd"/>
+      <w:r>
+        <w:rPr>
+          <w:rFonts w:ascii="Times New Roman" w:hAnsi="Times New Roman"/>
+          <w:b/>
+          <w:bCs/>
+          <w:sz w:val="28"/>
+          <w:szCs w:val="28"/>
+          <w:lang w:val="ru-RU"/>
+        </w:rPr>
+        <w:t xml:space="preserve"> </w:t>
+      </w:r>
+      <w:r>
+        <w:rPr>
+          <w:rFonts w:ascii="Times New Roman" w:hAnsi="Times New Roman"/>
+          <w:sz w:val="28"/>
+          <w:szCs w:val="28"/>
+          <w:lang w:val="ru-RU"/>
+        </w:rPr>
+        <w:t xml:space="preserve">і з </w:t>
+      </w:r>
+      <w:proofErr w:type="spellStart"/>
+      <w:r>
+        <w:rPr>
+          <w:rFonts w:ascii="Times New Roman" w:hAnsi="Times New Roman"/>
+          <w:sz w:val="28"/>
+          <w:szCs w:val="28"/>
+          <w:lang w:val="ru-RU"/>
+        </w:rPr>
+        <w:lastRenderedPageBreak/>
+        <w:t>панелі</w:t>
+      </w:r>
+      <w:proofErr w:type="spellEnd"/>
+      <w:r>
+        <w:rPr>
+          <w:rFonts w:ascii="Times New Roman" w:hAnsi="Times New Roman"/>
+          <w:sz w:val="28"/>
+          <w:szCs w:val="28"/>
+          <w:lang w:val="ru-RU"/>
+        </w:rPr>
+        <w:t xml:space="preserve">, </w:t>
+      </w:r>
+      <w:proofErr w:type="spellStart"/>
+      <w:r>
+        <w:rPr>
+          <w:rFonts w:ascii="Times New Roman" w:hAnsi="Times New Roman"/>
+          <w:sz w:val="28"/>
+          <w:szCs w:val="28"/>
+          <w:lang w:val="ru-RU"/>
+        </w:rPr>
+        <w:t>що</w:t>
+      </w:r>
+      <w:proofErr w:type="spellEnd"/>
+      <w:r>
+        <w:rPr>
+          <w:rFonts w:ascii="Times New Roman" w:hAnsi="Times New Roman"/>
+          <w:sz w:val="28"/>
+          <w:szCs w:val="28"/>
+          <w:lang w:val="ru-RU"/>
+        </w:rPr>
+        <w:t xml:space="preserve"> </w:t>
+      </w:r>
+      <w:proofErr w:type="spellStart"/>
+      <w:r>
+        <w:rPr>
+          <w:rFonts w:ascii="Times New Roman" w:hAnsi="Times New Roman"/>
+          <w:sz w:val="28"/>
+          <w:szCs w:val="28"/>
+          <w:lang w:val="ru-RU"/>
+        </w:rPr>
+        <w:t>відкрилася</w:t>
+      </w:r>
+      <w:proofErr w:type="spellEnd"/>
+      <w:r>
+        <w:rPr>
+          <w:rFonts w:ascii="Times New Roman" w:hAnsi="Times New Roman"/>
+          <w:sz w:val="28"/>
+          <w:szCs w:val="28"/>
+          <w:lang w:val="ru-RU"/>
+        </w:rPr>
+        <w:t xml:space="preserve">, </w:t>
+      </w:r>
+      <w:proofErr w:type="spellStart"/>
+      <w:r>
+        <w:rPr>
+          <w:rFonts w:ascii="Times New Roman" w:hAnsi="Times New Roman"/>
+          <w:sz w:val="28"/>
+          <w:szCs w:val="28"/>
+          <w:lang w:val="ru-RU"/>
+        </w:rPr>
+        <w:t>вибираємо</w:t>
+      </w:r>
+      <w:proofErr w:type="spellEnd"/>
+      <w:r>
+        <w:rPr>
+          <w:rFonts w:ascii="Times New Roman" w:hAnsi="Times New Roman"/>
+          <w:sz w:val="28"/>
+          <w:szCs w:val="28"/>
+          <w:lang w:val="ru-RU"/>
+        </w:rPr>
+        <w:t xml:space="preserve"> </w:t>
+      </w:r>
+      <w:proofErr w:type="spellStart"/>
+      <w:r>
+        <w:rPr>
+          <w:rFonts w:ascii="Times New Roman" w:hAnsi="Times New Roman"/>
+          <w:sz w:val="28"/>
+          <w:szCs w:val="28"/>
+          <w:lang w:val="ru-RU"/>
+        </w:rPr>
+        <w:t>варіант</w:t>
+      </w:r>
+      <w:proofErr w:type="spellEnd"/>
       <w:proofErr w:type="gramStart"/>
       <w:r>
         <w:rPr>
           <w:rFonts w:ascii="Times New Roman" w:hAnsi="Times New Roman"/>
           <w:sz w:val="28"/>
           <w:szCs w:val="28"/>
-        </w:rPr>
-        <w:t xml:space="preserve">· </w:t>
-      </w:r>
-      <w:proofErr w:type="spellStart"/>
-      <w:r>
-        <w:rPr>
-          <w:rFonts w:ascii="Times New Roman" w:hAnsi="Times New Roman"/>
-          <w:sz w:val="28"/>
-          <w:szCs w:val="28"/>
-        </w:rPr>
-        <w:t>На</w:t>
-      </w:r>
-      <w:proofErr w:type="spellEnd"/>
-      <w:r>
-        <w:rPr>
-          <w:rFonts w:ascii="Times New Roman" w:hAnsi="Times New Roman"/>
-          <w:sz w:val="28"/>
-          <w:szCs w:val="28"/>
-        </w:rPr>
-        <w:t xml:space="preserve"> </w:t>
-      </w:r>
-      <w:proofErr w:type="spellStart"/>
-      <w:r>
-        <w:rPr>
-          <w:rFonts w:ascii="Times New Roman" w:hAnsi="Times New Roman"/>
-          <w:sz w:val="28"/>
-          <w:szCs w:val="28"/>
-        </w:rPr>
-        <w:t>панелі</w:t>
-      </w:r>
-      <w:proofErr w:type="spellEnd"/>
-      <w:r>
-        <w:rPr>
-          <w:rFonts w:ascii="Times New Roman" w:hAnsi="Times New Roman"/>
-          <w:sz w:val="28"/>
-          <w:szCs w:val="28"/>
-        </w:rPr>
-        <w:t xml:space="preserve"> </w:t>
-      </w:r>
-      <w:proofErr w:type="spellStart"/>
-      <w:r>
-        <w:rPr>
-          <w:rFonts w:ascii="Times New Roman" w:hAnsi="Times New Roman"/>
-          <w:sz w:val="28"/>
-          <w:szCs w:val="28"/>
-        </w:rPr>
-        <w:t>інструментів</w:t>
-      </w:r>
-      <w:proofErr w:type="spellEnd"/>
-      <w:r>
-        <w:rPr>
-          <w:rFonts w:ascii="Times New Roman" w:hAnsi="Times New Roman"/>
-          <w:sz w:val="28"/>
-          <w:szCs w:val="28"/>
-        </w:rPr>
-        <w:t xml:space="preserve"> </w:t>
-      </w:r>
-      <w:proofErr w:type="spellStart"/>
-      <w:r>
-        <w:rPr>
-          <w:rFonts w:ascii="Times New Roman" w:hAnsi="Times New Roman"/>
-          <w:sz w:val="28"/>
-          <w:szCs w:val="28"/>
-        </w:rPr>
-        <w:t>натискаємо</w:t>
-      </w:r>
-      <w:proofErr w:type="spellEnd"/>
-      <w:r>
-        <w:rPr>
-          <w:rFonts w:ascii="Times New Roman" w:hAnsi="Times New Roman"/>
-          <w:sz w:val="28"/>
-          <w:szCs w:val="28"/>
-        </w:rPr>
-        <w:t xml:space="preserve"> </w:t>
-      </w:r>
-      <w:proofErr w:type="spellStart"/>
-      <w:r>
-        <w:rPr>
-          <w:rFonts w:ascii="Times New Roman" w:hAnsi="Times New Roman"/>
-          <w:sz w:val="28"/>
-          <w:szCs w:val="28"/>
-        </w:rPr>
-        <w:t>кнопку</w:t>
-      </w:r>
-      <w:proofErr w:type="spellEnd"/>
-      <w:r>
-        <w:rPr>
-          <w:rFonts w:ascii="Times New Roman" w:hAnsi="Times New Roman"/>
-          <w:sz w:val="28"/>
-          <w:szCs w:val="28"/>
-        </w:rPr>
-        <w:t xml:space="preserve"> </w:t>
-      </w:r>
-      <w:proofErr w:type="spellStart"/>
-      <w:r>
-        <w:rPr>
-          <w:rFonts w:ascii="Times New Roman" w:hAnsi="Times New Roman"/>
-          <w:b/>
-          <w:bCs/>
-          <w:sz w:val="28"/>
-          <w:szCs w:val="28"/>
+          <w:lang w:val="ru-RU"/>
+        </w:rPr>
+        <w:t xml:space="preserve"> </w:t>
+      </w:r>
+      <w:r>
+        <w:rPr>
+          <w:rFonts w:ascii="Times New Roman" w:hAnsi="Times New Roman"/>
+          <w:b/>
+          <w:bCs/>
+          <w:sz w:val="28"/>
+          <w:szCs w:val="28"/>
+          <w:lang w:val="ru-RU"/>
+        </w:rPr>
+        <w:t>Д</w:t>
+      </w:r>
+      <w:proofErr w:type="gramEnd"/>
+      <w:r>
+        <w:rPr>
+          <w:rFonts w:ascii="Times New Roman" w:hAnsi="Times New Roman"/>
+          <w:b/>
+          <w:bCs/>
+          <w:sz w:val="28"/>
+          <w:szCs w:val="28"/>
+          <w:lang w:val="ru-RU"/>
+        </w:rPr>
+        <w:t xml:space="preserve">ля </w:t>
+      </w:r>
+      <w:proofErr w:type="spellStart"/>
+      <w:r>
+        <w:rPr>
+          <w:rFonts w:ascii="Times New Roman" w:hAnsi="Times New Roman"/>
+          <w:b/>
+          <w:bCs/>
+          <w:sz w:val="28"/>
+          <w:szCs w:val="28"/>
+          <w:lang w:val="ru-RU"/>
+        </w:rPr>
+        <w:t>друку</w:t>
+      </w:r>
+      <w:proofErr w:type="spellEnd"/>
+      <w:r>
+        <w:rPr>
+          <w:rFonts w:ascii="Times New Roman" w:hAnsi="Times New Roman"/>
+          <w:sz w:val="28"/>
+          <w:szCs w:val="28"/>
+          <w:lang w:val="ru-RU"/>
+        </w:rPr>
+        <w:t xml:space="preserve">. </w:t>
+      </w:r>
+      <w:proofErr w:type="spellStart"/>
+      <w:r>
+        <w:rPr>
+          <w:rFonts w:ascii="Times New Roman" w:hAnsi="Times New Roman"/>
+          <w:sz w:val="28"/>
+          <w:szCs w:val="28"/>
+          <w:lang w:val="ru-RU"/>
+        </w:rPr>
+        <w:t>Повинні</w:t>
+      </w:r>
+      <w:proofErr w:type="spellEnd"/>
+      <w:r>
+        <w:rPr>
+          <w:rFonts w:ascii="Times New Roman" w:hAnsi="Times New Roman"/>
+          <w:sz w:val="28"/>
+          <w:szCs w:val="28"/>
+          <w:lang w:val="ru-RU"/>
+        </w:rPr>
+        <w:t xml:space="preserve"> бути </w:t>
+      </w:r>
+      <w:proofErr w:type="spellStart"/>
+      <w:r>
+        <w:rPr>
+          <w:rFonts w:ascii="Times New Roman" w:hAnsi="Times New Roman"/>
+          <w:sz w:val="28"/>
+          <w:szCs w:val="28"/>
+          <w:lang w:val="ru-RU"/>
+        </w:rPr>
+        <w:t>відмічені</w:t>
+      </w:r>
+      <w:proofErr w:type="spellEnd"/>
+      <w:r>
+        <w:rPr>
+          <w:rFonts w:ascii="Times New Roman" w:hAnsi="Times New Roman"/>
+          <w:sz w:val="28"/>
+          <w:szCs w:val="28"/>
+          <w:lang w:val="ru-RU"/>
+        </w:rPr>
+        <w:t xml:space="preserve"> </w:t>
+      </w:r>
+      <w:proofErr w:type="spellStart"/>
+      <w:r>
+        <w:rPr>
+          <w:rFonts w:ascii="Times New Roman" w:hAnsi="Times New Roman"/>
+          <w:sz w:val="28"/>
+          <w:szCs w:val="28"/>
+          <w:lang w:val="ru-RU"/>
+        </w:rPr>
+        <w:t>чекбокси</w:t>
+      </w:r>
+      <w:proofErr w:type="spellEnd"/>
+      <w:r>
+        <w:rPr>
+          <w:rFonts w:ascii="Times New Roman" w:hAnsi="Times New Roman"/>
+          <w:sz w:val="28"/>
+          <w:szCs w:val="28"/>
+          <w:lang w:val="ru-RU"/>
+        </w:rPr>
+        <w:t xml:space="preserve">  в </w:t>
+      </w:r>
+      <w:proofErr w:type="spellStart"/>
+      <w:r>
+        <w:rPr>
+          <w:rFonts w:ascii="Times New Roman" w:hAnsi="Times New Roman"/>
+          <w:b/>
+          <w:bCs/>
+          <w:sz w:val="28"/>
+          <w:szCs w:val="28"/>
+          <w:lang w:val="ru-RU"/>
         </w:rPr>
         <w:t>Копіювати</w:t>
       </w:r>
@@ -14423,63 +14672,316 @@
           <w:bCs/>
           <w:sz w:val="28"/>
           <w:szCs w:val="28"/>
-        </w:rPr>
-        <w:t xml:space="preserve"> </w:t>
-      </w:r>
-      <w:proofErr w:type="spellStart"/>
-      <w:r>
-        <w:rPr>
-          <w:rFonts w:ascii="Times New Roman" w:hAnsi="Times New Roman"/>
-          <w:b/>
-          <w:bCs/>
-          <w:sz w:val="28"/>
-          <w:szCs w:val="28"/>
-        </w:rPr>
-        <w:t>малюнок</w:t>
-      </w:r>
-      <w:proofErr w:type="spellEnd"/>
-      <w:r>
-        <w:rPr>
-          <w:rFonts w:ascii="Times New Roman" w:hAnsi="Times New Roman"/>
-          <w:b/>
-          <w:bCs/>
-          <w:sz w:val="28"/>
-          <w:szCs w:val="28"/>
-        </w:rPr>
-        <w:t xml:space="preserve"> </w:t>
-      </w:r>
-      <w:r>
-        <w:rPr>
-          <w:rFonts w:ascii="Times New Roman" w:hAnsi="Times New Roman"/>
-          <w:sz w:val="28"/>
-          <w:szCs w:val="28"/>
-        </w:rPr>
-        <w:t xml:space="preserve">і з </w:t>
-      </w:r>
-      <w:proofErr w:type="spellStart"/>
-      <w:r>
-        <w:rPr>
-          <w:rFonts w:ascii="Times New Roman" w:hAnsi="Times New Roman"/>
-          <w:sz w:val="28"/>
-          <w:szCs w:val="28"/>
-        </w:rPr>
-        <w:t>панелі</w:t>
-      </w:r>
-      <w:proofErr w:type="spellEnd"/>
-      <w:r>
-        <w:rPr>
-          <w:rFonts w:ascii="Times New Roman" w:hAnsi="Times New Roman"/>
-          <w:sz w:val="28"/>
-          <w:szCs w:val="28"/>
+          <w:lang w:val="ru-RU"/>
+        </w:rPr>
+        <w:t xml:space="preserve"> </w:t>
+      </w:r>
+      <w:r>
+        <w:rPr>
+          <w:rFonts w:ascii="Times New Roman" w:hAnsi="Times New Roman"/>
+          <w:sz w:val="28"/>
+          <w:szCs w:val="28"/>
+          <w:lang w:val="ru-RU"/>
+        </w:rPr>
+        <w:t xml:space="preserve">- </w:t>
+      </w:r>
+      <w:r>
+        <w:rPr>
+          <w:rFonts w:ascii="Times New Roman" w:hAnsi="Times New Roman"/>
+          <w:b/>
+          <w:bCs/>
+          <w:sz w:val="28"/>
+          <w:szCs w:val="28"/>
+          <w:lang w:val="ru-RU"/>
+        </w:rPr>
+        <w:t xml:space="preserve">рядки, </w:t>
+      </w:r>
+      <w:proofErr w:type="spellStart"/>
+      <w:r>
+        <w:rPr>
+          <w:rFonts w:ascii="Times New Roman" w:hAnsi="Times New Roman"/>
+          <w:b/>
+          <w:bCs/>
+          <w:sz w:val="28"/>
+          <w:szCs w:val="28"/>
+          <w:lang w:val="ru-RU"/>
+        </w:rPr>
+        <w:t>що</w:t>
+      </w:r>
+      <w:proofErr w:type="spellEnd"/>
+      <w:r>
+        <w:rPr>
+          <w:rFonts w:ascii="Times New Roman" w:hAnsi="Times New Roman"/>
+          <w:b/>
+          <w:bCs/>
+          <w:sz w:val="28"/>
+          <w:szCs w:val="28"/>
+          <w:lang w:val="ru-RU"/>
+        </w:rPr>
+        <w:t xml:space="preserve"> </w:t>
+      </w:r>
+      <w:proofErr w:type="spellStart"/>
+      <w:r>
+        <w:rPr>
+          <w:rFonts w:ascii="Times New Roman" w:hAnsi="Times New Roman"/>
+          <w:b/>
+          <w:bCs/>
+          <w:sz w:val="28"/>
+          <w:szCs w:val="28"/>
+          <w:lang w:val="ru-RU"/>
+        </w:rPr>
+        <w:t>Відображаються</w:t>
+      </w:r>
+      <w:proofErr w:type="spellEnd"/>
+      <w:r>
+        <w:rPr>
+          <w:rFonts w:ascii="Times New Roman" w:hAnsi="Times New Roman"/>
+          <w:b/>
+          <w:bCs/>
+          <w:sz w:val="28"/>
+          <w:szCs w:val="28"/>
+          <w:lang w:val="ru-RU"/>
         </w:rPr>
         <w:t xml:space="preserve">, </w:t>
       </w:r>
-      <w:proofErr w:type="spellStart"/>
-      <w:r>
-        <w:rPr>
-          <w:rFonts w:ascii="Times New Roman" w:hAnsi="Times New Roman"/>
-          <w:sz w:val="28"/>
-          <w:szCs w:val="28"/>
+      <w:r>
+        <w:rPr>
+          <w:rFonts w:ascii="Times New Roman" w:hAnsi="Times New Roman"/>
+          <w:sz w:val="28"/>
+          <w:szCs w:val="28"/>
+          <w:lang w:val="ru-RU"/>
+        </w:rPr>
+        <w:t xml:space="preserve">і в </w:t>
+      </w:r>
+      <w:r>
+        <w:rPr>
+          <w:rFonts w:ascii="Times New Roman" w:hAnsi="Times New Roman"/>
+          <w:b/>
+          <w:bCs/>
+          <w:sz w:val="28"/>
+          <w:szCs w:val="28"/>
+          <w:lang w:val="ru-RU"/>
+        </w:rPr>
+        <w:t xml:space="preserve">Шкала часу </w:t>
+      </w:r>
+      <w:r>
+        <w:rPr>
+          <w:rFonts w:ascii="Times New Roman" w:hAnsi="Times New Roman"/>
+          <w:sz w:val="28"/>
+          <w:szCs w:val="28"/>
+          <w:lang w:val="ru-RU"/>
+        </w:rPr>
+        <w:t xml:space="preserve">- </w:t>
+      </w:r>
+      <w:r>
+        <w:rPr>
+          <w:rFonts w:ascii="Times New Roman" w:hAnsi="Times New Roman"/>
+          <w:b/>
+          <w:bCs/>
+          <w:sz w:val="28"/>
+          <w:szCs w:val="28"/>
+          <w:lang w:val="ru-RU"/>
+        </w:rPr>
+        <w:t xml:space="preserve">Як на </w:t>
+      </w:r>
+      <w:proofErr w:type="spellStart"/>
+      <w:r>
+        <w:rPr>
+          <w:rFonts w:ascii="Times New Roman" w:hAnsi="Times New Roman"/>
+          <w:b/>
+          <w:bCs/>
+          <w:sz w:val="28"/>
+          <w:szCs w:val="28"/>
+          <w:lang w:val="ru-RU"/>
+        </w:rPr>
+        <w:t>екрані</w:t>
+      </w:r>
+      <w:proofErr w:type="spellEnd"/>
+      <w:r>
+        <w:rPr>
+          <w:rFonts w:ascii="Times New Roman" w:hAnsi="Times New Roman"/>
+          <w:sz w:val="28"/>
+          <w:szCs w:val="28"/>
+          <w:lang w:val="ru-RU"/>
+        </w:rPr>
+        <w:t xml:space="preserve">. </w:t>
+      </w:r>
+      <w:proofErr w:type="spellStart"/>
+      <w:proofErr w:type="gramStart"/>
+      <w:r>
+        <w:rPr>
+          <w:rFonts w:ascii="Times New Roman" w:hAnsi="Times New Roman"/>
+          <w:sz w:val="28"/>
+          <w:szCs w:val="28"/>
+          <w:lang w:val="ru-RU"/>
+        </w:rPr>
+        <w:t>П</w:t>
+      </w:r>
+      <w:proofErr w:type="gramEnd"/>
+      <w:r>
+        <w:rPr>
+          <w:rFonts w:ascii="Times New Roman" w:hAnsi="Times New Roman"/>
+          <w:sz w:val="28"/>
+          <w:szCs w:val="28"/>
+          <w:lang w:val="ru-RU"/>
+        </w:rPr>
+        <w:t>ісля</w:t>
+      </w:r>
+      <w:proofErr w:type="spellEnd"/>
+      <w:r>
+        <w:rPr>
+          <w:rFonts w:ascii="Times New Roman" w:hAnsi="Times New Roman"/>
+          <w:sz w:val="28"/>
+          <w:szCs w:val="28"/>
+          <w:lang w:val="ru-RU"/>
+        </w:rPr>
+        <w:t xml:space="preserve"> </w:t>
+      </w:r>
+      <w:proofErr w:type="spellStart"/>
+      <w:r>
+        <w:rPr>
+          <w:rFonts w:ascii="Times New Roman" w:hAnsi="Times New Roman"/>
+          <w:sz w:val="28"/>
+          <w:szCs w:val="28"/>
+          <w:lang w:val="ru-RU"/>
+        </w:rPr>
+        <w:t>натиснення</w:t>
+      </w:r>
+      <w:proofErr w:type="spellEnd"/>
+      <w:r>
+        <w:rPr>
+          <w:rFonts w:ascii="Times New Roman" w:hAnsi="Times New Roman"/>
+          <w:sz w:val="28"/>
+          <w:szCs w:val="28"/>
+          <w:lang w:val="ru-RU"/>
+        </w:rPr>
+        <w:t xml:space="preserve"> </w:t>
+      </w:r>
+      <w:r>
+        <w:rPr>
+          <w:rFonts w:ascii="Times New Roman" w:hAnsi="Times New Roman"/>
+          <w:sz w:val="28"/>
+          <w:szCs w:val="28"/>
+          <w:lang w:val="ru-RU"/>
+        </w:rPr>
+        <w:t>OK</w:t>
+      </w:r>
+      <w:r>
+        <w:rPr>
+          <w:rFonts w:ascii="Times New Roman" w:hAnsi="Times New Roman"/>
+          <w:sz w:val="28"/>
+          <w:szCs w:val="28"/>
+          <w:lang w:val="ru-RU"/>
+        </w:rPr>
+        <w:t xml:space="preserve">,  </w:t>
+      </w:r>
+      <w:proofErr w:type="spellStart"/>
+      <w:r>
+        <w:rPr>
+          <w:rFonts w:ascii="Times New Roman" w:hAnsi="Times New Roman"/>
+          <w:sz w:val="28"/>
+          <w:szCs w:val="28"/>
+          <w:lang w:val="ru-RU"/>
+        </w:rPr>
+        <w:t>таблиця</w:t>
+      </w:r>
+      <w:proofErr w:type="spellEnd"/>
+      <w:r>
+        <w:rPr>
+          <w:rFonts w:ascii="Times New Roman" w:hAnsi="Times New Roman"/>
+          <w:sz w:val="28"/>
+          <w:szCs w:val="28"/>
+          <w:lang w:val="ru-RU"/>
+        </w:rPr>
+        <w:t xml:space="preserve"> і </w:t>
+      </w:r>
+      <w:proofErr w:type="spellStart"/>
+      <w:r>
+        <w:rPr>
+          <w:rFonts w:ascii="Times New Roman" w:hAnsi="Times New Roman"/>
+          <w:sz w:val="28"/>
+          <w:szCs w:val="28"/>
+          <w:lang w:val="ru-RU"/>
+        </w:rPr>
+        <w:t>діаграма</w:t>
+      </w:r>
+      <w:proofErr w:type="spellEnd"/>
+      <w:r>
+        <w:rPr>
+          <w:rFonts w:ascii="Times New Roman" w:hAnsi="Times New Roman"/>
+          <w:sz w:val="28"/>
+          <w:szCs w:val="28"/>
+          <w:lang w:val="ru-RU"/>
+        </w:rPr>
+        <w:t xml:space="preserve"> </w:t>
+      </w:r>
+      <w:proofErr w:type="spellStart"/>
+      <w:r>
+        <w:rPr>
+          <w:rFonts w:ascii="Times New Roman" w:hAnsi="Times New Roman"/>
+          <w:sz w:val="28"/>
+          <w:szCs w:val="28"/>
+          <w:lang w:val="ru-RU"/>
+        </w:rPr>
+        <w:t>скопіюється</w:t>
+      </w:r>
+      <w:proofErr w:type="spellEnd"/>
+      <w:r>
+        <w:rPr>
+          <w:rFonts w:ascii="Times New Roman" w:hAnsi="Times New Roman"/>
+          <w:sz w:val="28"/>
+          <w:szCs w:val="28"/>
+          <w:lang w:val="ru-RU"/>
+        </w:rPr>
+        <w:t xml:space="preserve"> в буфер. Для того, </w:t>
+      </w:r>
+      <w:proofErr w:type="spellStart"/>
+      <w:r>
+        <w:rPr>
+          <w:rFonts w:ascii="Times New Roman" w:hAnsi="Times New Roman"/>
+          <w:sz w:val="28"/>
+          <w:szCs w:val="28"/>
+          <w:lang w:val="ru-RU"/>
+        </w:rPr>
+        <w:t>щоб</w:t>
+      </w:r>
+      <w:proofErr w:type="spellEnd"/>
+      <w:r>
+        <w:rPr>
+          <w:rFonts w:ascii="Times New Roman" w:hAnsi="Times New Roman"/>
+          <w:sz w:val="28"/>
+          <w:szCs w:val="28"/>
+          <w:lang w:val="ru-RU"/>
+        </w:rPr>
+        <w:t xml:space="preserve"> на </w:t>
+      </w:r>
+      <w:proofErr w:type="spellStart"/>
+      <w:r>
+        <w:rPr>
+          <w:rFonts w:ascii="Times New Roman" w:hAnsi="Times New Roman"/>
+          <w:sz w:val="28"/>
+          <w:szCs w:val="28"/>
+          <w:lang w:val="ru-RU"/>
+        </w:rPr>
+        <w:t>малюнку</w:t>
+      </w:r>
+      <w:proofErr w:type="spellEnd"/>
+      <w:r>
+        <w:rPr>
+          <w:rFonts w:ascii="Times New Roman" w:hAnsi="Times New Roman"/>
+          <w:sz w:val="28"/>
+          <w:szCs w:val="28"/>
+          <w:lang w:val="ru-RU"/>
+        </w:rPr>
+        <w:t xml:space="preserve">, </w:t>
+      </w:r>
+      <w:proofErr w:type="spellStart"/>
+      <w:r>
+        <w:rPr>
+          <w:rFonts w:ascii="Times New Roman" w:hAnsi="Times New Roman"/>
+          <w:sz w:val="28"/>
+          <w:szCs w:val="28"/>
+          <w:lang w:val="ru-RU"/>
         </w:rPr>
         <w:t>що</w:t>
       </w:r>
@@ -14489,24 +14991,27 @@
           <w:rFonts w:ascii="Times New Roman" w:hAnsi="Times New Roman"/>
           <w:sz w:val="28"/>
           <w:szCs w:val="28"/>
-        </w:rPr>
-        <w:t xml:space="preserve"> </w:t>
-      </w:r>
-      <w:proofErr w:type="spellStart"/>
-      <w:r>
-        <w:rPr>
-          <w:rFonts w:ascii="Times New Roman" w:hAnsi="Times New Roman"/>
-          <w:sz w:val="28"/>
-          <w:szCs w:val="28"/>
-        </w:rPr>
-        <w:t>відкрилася</w:t>
-      </w:r>
-      <w:proofErr w:type="spellEnd"/>
-      <w:r>
-        <w:rPr>
-          <w:rFonts w:ascii="Times New Roman" w:hAnsi="Times New Roman"/>
-          <w:sz w:val="28"/>
-          <w:szCs w:val="28"/>
+          <w:lang w:val="ru-RU"/>
+        </w:rPr>
+        <w:t xml:space="preserve"> </w:t>
+      </w:r>
+      <w:proofErr w:type="spellStart"/>
+      <w:r>
+        <w:rPr>
+          <w:rFonts w:ascii="Times New Roman" w:hAnsi="Times New Roman"/>
+          <w:sz w:val="28"/>
+          <w:szCs w:val="28"/>
+          <w:lang w:val="ru-RU"/>
+        </w:rPr>
+        <w:t>зберігається</w:t>
+      </w:r>
+      <w:proofErr w:type="spellEnd"/>
+      <w:r>
+        <w:rPr>
+          <w:rFonts w:ascii="Times New Roman" w:hAnsi="Times New Roman"/>
+          <w:sz w:val="28"/>
+          <w:szCs w:val="28"/>
+          <w:lang w:val="ru-RU"/>
         </w:rPr>
         <w:t xml:space="preserve">, </w:t>
       </w:r>
@@ -14516,77 +15021,110 @@
           <w:rFonts w:ascii="Times New Roman" w:hAnsi="Times New Roman"/>
           <w:sz w:val="28"/>
           <w:szCs w:val="28"/>
-        </w:rPr>
-        <w:t>вибираємо</w:t>
-      </w:r>
-      <w:proofErr w:type="spellEnd"/>
-      <w:r>
-        <w:rPr>
-          <w:rFonts w:ascii="Times New Roman" w:hAnsi="Times New Roman"/>
-          <w:sz w:val="28"/>
-          <w:szCs w:val="28"/>
-        </w:rPr>
-        <w:t xml:space="preserve"> </w:t>
-      </w:r>
-      <w:proofErr w:type="spellStart"/>
-      <w:r>
-        <w:rPr>
-          <w:rFonts w:ascii="Times New Roman" w:hAnsi="Times New Roman"/>
-          <w:sz w:val="28"/>
-          <w:szCs w:val="28"/>
-        </w:rPr>
-        <w:t>варіант</w:t>
-      </w:r>
-      <w:proofErr w:type="spellEnd"/>
-      <w:r>
-        <w:rPr>
-          <w:rFonts w:ascii="Times New Roman" w:hAnsi="Times New Roman"/>
-          <w:sz w:val="28"/>
-          <w:szCs w:val="28"/>
-        </w:rPr>
-        <w:t xml:space="preserve"> </w:t>
-      </w:r>
-      <w:proofErr w:type="spellStart"/>
-      <w:r>
-        <w:rPr>
-          <w:rFonts w:ascii="Times New Roman" w:hAnsi="Times New Roman"/>
-          <w:b/>
-          <w:bCs/>
-          <w:sz w:val="28"/>
-          <w:szCs w:val="28"/>
-        </w:rPr>
-        <w:t>Для</w:t>
-      </w:r>
-      <w:proofErr w:type="spellEnd"/>
-      <w:r>
-        <w:rPr>
-          <w:rFonts w:ascii="Times New Roman" w:hAnsi="Times New Roman"/>
-          <w:b/>
-          <w:bCs/>
-          <w:sz w:val="28"/>
-          <w:szCs w:val="28"/>
-        </w:rPr>
-        <w:t xml:space="preserve"> </w:t>
-      </w:r>
-      <w:proofErr w:type="spellStart"/>
-      <w:r>
-        <w:rPr>
-          <w:rFonts w:ascii="Times New Roman" w:hAnsi="Times New Roman"/>
-          <w:b/>
-          <w:bCs/>
-          <w:sz w:val="28"/>
-          <w:szCs w:val="28"/>
-        </w:rPr>
-        <w:t>друку</w:t>
-      </w:r>
-      <w:proofErr w:type="spellEnd"/>
-      <w:r>
-        <w:rPr>
-          <w:rFonts w:ascii="Times New Roman" w:hAnsi="Times New Roman"/>
-          <w:sz w:val="28"/>
-          <w:szCs w:val="28"/>
-        </w:rPr>
-        <w:t>.</w:t>
+          <w:lang w:val="ru-RU"/>
+        </w:rPr>
+        <w:t>були</w:t>
+      </w:r>
+      <w:proofErr w:type="spellEnd"/>
+      <w:r>
+        <w:rPr>
+          <w:rFonts w:ascii="Times New Roman" w:hAnsi="Times New Roman"/>
+          <w:sz w:val="28"/>
+          <w:szCs w:val="28"/>
+          <w:lang w:val="ru-RU"/>
+        </w:rPr>
+        <w:t xml:space="preserve"> </w:t>
+      </w:r>
+      <w:proofErr w:type="spellStart"/>
+      <w:r>
+        <w:rPr>
+          <w:rFonts w:ascii="Times New Roman" w:hAnsi="Times New Roman"/>
+          <w:sz w:val="28"/>
+          <w:szCs w:val="28"/>
+          <w:lang w:val="ru-RU"/>
+        </w:rPr>
+        <w:t>видні</w:t>
+      </w:r>
+      <w:proofErr w:type="spellEnd"/>
+      <w:r>
+        <w:rPr>
+          <w:rFonts w:ascii="Times New Roman" w:hAnsi="Times New Roman"/>
+          <w:sz w:val="28"/>
+          <w:szCs w:val="28"/>
+          <w:lang w:val="ru-RU"/>
+        </w:rPr>
+        <w:t xml:space="preserve"> </w:t>
+      </w:r>
+      <w:proofErr w:type="spellStart"/>
+      <w:r>
+        <w:rPr>
+          <w:rFonts w:ascii="Times New Roman" w:hAnsi="Times New Roman"/>
+          <w:sz w:val="28"/>
+          <w:szCs w:val="28"/>
+          <w:lang w:val="ru-RU"/>
+        </w:rPr>
+        <w:t>необхідні</w:t>
+      </w:r>
+      <w:proofErr w:type="spellEnd"/>
+      <w:r>
+        <w:rPr>
+          <w:rFonts w:ascii="Times New Roman" w:hAnsi="Times New Roman"/>
+          <w:sz w:val="28"/>
+          <w:szCs w:val="28"/>
+          <w:lang w:val="ru-RU"/>
+        </w:rPr>
+        <w:t xml:space="preserve"> </w:t>
+      </w:r>
+      <w:proofErr w:type="spellStart"/>
+      <w:r>
+        <w:rPr>
+          <w:rFonts w:ascii="Times New Roman" w:hAnsi="Times New Roman"/>
+          <w:sz w:val="28"/>
+          <w:szCs w:val="28"/>
+          <w:lang w:val="ru-RU"/>
+        </w:rPr>
+        <w:t>стовпці</w:t>
+      </w:r>
+      <w:proofErr w:type="spellEnd"/>
+      <w:r>
+        <w:rPr>
+          <w:rFonts w:ascii="Times New Roman" w:hAnsi="Times New Roman"/>
+          <w:sz w:val="28"/>
+          <w:szCs w:val="28"/>
+          <w:lang w:val="ru-RU"/>
+        </w:rPr>
+        <w:t xml:space="preserve"> з  </w:t>
+      </w:r>
+      <w:proofErr w:type="spellStart"/>
+      <w:r>
+        <w:rPr>
+          <w:rFonts w:ascii="Times New Roman" w:hAnsi="Times New Roman"/>
+          <w:sz w:val="28"/>
+          <w:szCs w:val="28"/>
+          <w:lang w:val="ru-RU"/>
+        </w:rPr>
+        <w:t>ранніми</w:t>
+      </w:r>
+      <w:proofErr w:type="spellEnd"/>
+      <w:r>
+        <w:rPr>
+          <w:rFonts w:ascii="Times New Roman" w:hAnsi="Times New Roman"/>
+          <w:sz w:val="28"/>
+          <w:szCs w:val="28"/>
+          <w:lang w:val="ru-RU"/>
+        </w:rPr>
+        <w:t>/</w:t>
+      </w:r>
+      <w:proofErr w:type="spellStart"/>
+      <w:proofErr w:type="gramStart"/>
+      <w:r>
+        <w:rPr>
+          <w:rFonts w:ascii="Times New Roman" w:hAnsi="Times New Roman"/>
+          <w:sz w:val="28"/>
+          <w:szCs w:val="28"/>
+          <w:lang w:val="ru-RU"/>
+        </w:rPr>
+        <w:t>п</w:t>
       </w:r>
       <w:proofErr w:type="gramEnd"/>
       <w:r>
@@ -14594,119 +15132,244 @@
           <w:rFonts w:ascii="Times New Roman" w:hAnsi="Times New Roman"/>
           <w:sz w:val="28"/>
           <w:szCs w:val="28"/>
-        </w:rPr>
-        <w:t xml:space="preserve"> </w:t>
-      </w:r>
-      <w:proofErr w:type="spellStart"/>
-      <w:r>
-        <w:rPr>
-          <w:rFonts w:ascii="Times New Roman" w:hAnsi="Times New Roman"/>
-          <w:sz w:val="28"/>
-          <w:szCs w:val="28"/>
-          <w:lang w:val="ru-RU"/>
-        </w:rPr>
-        <w:t>Повинні</w:t>
-      </w:r>
-      <w:proofErr w:type="spellEnd"/>
-      <w:r>
-        <w:rPr>
-          <w:rFonts w:ascii="Times New Roman" w:hAnsi="Times New Roman"/>
-          <w:sz w:val="28"/>
-          <w:szCs w:val="28"/>
-          <w:lang w:val="ru-RU"/>
-        </w:rPr>
-        <w:t xml:space="preserve"> бути </w:t>
-      </w:r>
-      <w:proofErr w:type="spellStart"/>
-      <w:r>
-        <w:rPr>
-          <w:rFonts w:ascii="Times New Roman" w:hAnsi="Times New Roman"/>
-          <w:sz w:val="28"/>
-          <w:szCs w:val="28"/>
-          <w:lang w:val="ru-RU"/>
-        </w:rPr>
-        <w:t>відмічені</w:t>
-      </w:r>
-      <w:proofErr w:type="spellEnd"/>
-      <w:r>
-        <w:rPr>
-          <w:rFonts w:ascii="Times New Roman" w:hAnsi="Times New Roman"/>
-          <w:sz w:val="28"/>
-          <w:szCs w:val="28"/>
-          <w:lang w:val="ru-RU"/>
-        </w:rPr>
-        <w:t xml:space="preserve"> </w:t>
-      </w:r>
-      <w:proofErr w:type="spellStart"/>
-      <w:r>
-        <w:rPr>
-          <w:rFonts w:ascii="Times New Roman" w:hAnsi="Times New Roman"/>
-          <w:sz w:val="28"/>
-          <w:szCs w:val="28"/>
-          <w:lang w:val="ru-RU"/>
-        </w:rPr>
-        <w:t>чекбокси</w:t>
-      </w:r>
-      <w:proofErr w:type="spellEnd"/>
-      <w:r>
-        <w:rPr>
-          <w:rFonts w:ascii="Times New Roman" w:hAnsi="Times New Roman"/>
-          <w:sz w:val="28"/>
-          <w:szCs w:val="28"/>
-          <w:lang w:val="ru-RU"/>
-        </w:rPr>
-        <w:t xml:space="preserve">  в </w:t>
-      </w:r>
-      <w:proofErr w:type="spellStart"/>
-      <w:r>
-        <w:rPr>
-          <w:rFonts w:ascii="Times New Roman" w:hAnsi="Times New Roman"/>
-          <w:b/>
-          <w:bCs/>
-          <w:sz w:val="28"/>
-          <w:szCs w:val="28"/>
-          <w:lang w:val="ru-RU"/>
-        </w:rPr>
-        <w:t>Копіювати</w:t>
-      </w:r>
-      <w:proofErr w:type="spellEnd"/>
-      <w:r>
-        <w:rPr>
-          <w:rFonts w:ascii="Times New Roman" w:hAnsi="Times New Roman"/>
-          <w:b/>
-          <w:bCs/>
-          <w:sz w:val="28"/>
-          <w:szCs w:val="28"/>
-          <w:lang w:val="ru-RU"/>
-        </w:rPr>
-        <w:t xml:space="preserve"> </w:t>
-      </w:r>
-      <w:r>
-        <w:rPr>
-          <w:rFonts w:ascii="Times New Roman" w:hAnsi="Times New Roman"/>
-          <w:sz w:val="28"/>
-          <w:szCs w:val="28"/>
-          <w:lang w:val="ru-RU"/>
-        </w:rPr>
-        <w:t xml:space="preserve">- </w:t>
-      </w:r>
-      <w:r>
-        <w:rPr>
-          <w:rFonts w:ascii="Times New Roman" w:hAnsi="Times New Roman"/>
-          <w:b/>
-          <w:bCs/>
-          <w:sz w:val="28"/>
-          <w:szCs w:val="28"/>
-          <w:lang w:val="ru-RU"/>
-        </w:rPr>
-        <w:t xml:space="preserve">рядки, </w:t>
-      </w:r>
-      <w:proofErr w:type="spellStart"/>
-      <w:r>
-        <w:rPr>
-          <w:rFonts w:ascii="Times New Roman" w:hAnsi="Times New Roman"/>
-          <w:b/>
-          <w:bCs/>
+          <w:lang w:val="ru-RU"/>
+        </w:rPr>
+        <w:t>ізніми</w:t>
+      </w:r>
+      <w:proofErr w:type="spellEnd"/>
+      <w:r>
+        <w:rPr>
+          <w:rFonts w:ascii="Times New Roman" w:hAnsi="Times New Roman"/>
+          <w:sz w:val="28"/>
+          <w:szCs w:val="28"/>
+          <w:lang w:val="ru-RU"/>
+        </w:rPr>
+        <w:t xml:space="preserve"> часом початки/</w:t>
+      </w:r>
+      <w:proofErr w:type="spellStart"/>
+      <w:r>
+        <w:rPr>
+          <w:rFonts w:ascii="Times New Roman" w:hAnsi="Times New Roman"/>
+          <w:sz w:val="28"/>
+          <w:szCs w:val="28"/>
+          <w:lang w:val="ru-RU"/>
+        </w:rPr>
+        <w:t>закінчення</w:t>
+      </w:r>
+      <w:proofErr w:type="spellEnd"/>
+      <w:r>
+        <w:rPr>
+          <w:rFonts w:ascii="Times New Roman" w:hAnsi="Times New Roman"/>
+          <w:sz w:val="28"/>
+          <w:szCs w:val="28"/>
+          <w:lang w:val="ru-RU"/>
+        </w:rPr>
+        <w:t xml:space="preserve">   і </w:t>
+      </w:r>
+      <w:proofErr w:type="spellStart"/>
+      <w:r>
+        <w:rPr>
+          <w:rFonts w:ascii="Times New Roman" w:hAnsi="Times New Roman"/>
+          <w:sz w:val="28"/>
+          <w:szCs w:val="28"/>
+          <w:lang w:val="ru-RU"/>
+        </w:rPr>
+        <w:t>тимчасовим</w:t>
+      </w:r>
+      <w:proofErr w:type="spellEnd"/>
+      <w:r>
+        <w:rPr>
+          <w:rFonts w:ascii="Times New Roman" w:hAnsi="Times New Roman"/>
+          <w:sz w:val="28"/>
+          <w:szCs w:val="28"/>
+          <w:lang w:val="ru-RU"/>
+        </w:rPr>
+        <w:t xml:space="preserve"> резервом перед </w:t>
+      </w:r>
+      <w:proofErr w:type="spellStart"/>
+      <w:r>
+        <w:rPr>
+          <w:rFonts w:ascii="Times New Roman" w:hAnsi="Times New Roman"/>
+          <w:sz w:val="28"/>
+          <w:szCs w:val="28"/>
+          <w:lang w:val="ru-RU"/>
+        </w:rPr>
+        <w:t>копіюванням</w:t>
+      </w:r>
+      <w:proofErr w:type="spellEnd"/>
+      <w:r>
+        <w:rPr>
+          <w:rFonts w:ascii="Times New Roman" w:hAnsi="Times New Roman"/>
+          <w:sz w:val="28"/>
+          <w:szCs w:val="28"/>
+          <w:lang w:val="ru-RU"/>
+        </w:rPr>
+        <w:t xml:space="preserve"> </w:t>
+      </w:r>
+      <w:proofErr w:type="spellStart"/>
+      <w:r>
+        <w:rPr>
+          <w:rFonts w:ascii="Times New Roman" w:hAnsi="Times New Roman"/>
+          <w:sz w:val="28"/>
+          <w:szCs w:val="28"/>
+          <w:lang w:val="ru-RU"/>
+        </w:rPr>
+        <w:t>можна</w:t>
+      </w:r>
+      <w:proofErr w:type="spellEnd"/>
+      <w:r>
+        <w:rPr>
+          <w:rFonts w:ascii="Times New Roman" w:hAnsi="Times New Roman"/>
+          <w:sz w:val="28"/>
+          <w:szCs w:val="28"/>
+          <w:lang w:val="ru-RU"/>
+        </w:rPr>
+        <w:t xml:space="preserve"> </w:t>
+      </w:r>
+      <w:proofErr w:type="spellStart"/>
+      <w:r>
+        <w:rPr>
+          <w:rFonts w:ascii="Times New Roman" w:hAnsi="Times New Roman"/>
+          <w:sz w:val="28"/>
+          <w:szCs w:val="28"/>
+          <w:lang w:val="ru-RU"/>
+        </w:rPr>
+        <w:t>приховати</w:t>
+      </w:r>
+      <w:proofErr w:type="spellEnd"/>
+      <w:r>
+        <w:rPr>
+          <w:rFonts w:ascii="Times New Roman" w:hAnsi="Times New Roman"/>
+          <w:sz w:val="28"/>
+          <w:szCs w:val="28"/>
+          <w:lang w:val="ru-RU"/>
+        </w:rPr>
+        <w:t xml:space="preserve"> </w:t>
+      </w:r>
+      <w:proofErr w:type="spellStart"/>
+      <w:r>
+        <w:rPr>
+          <w:rFonts w:ascii="Times New Roman" w:hAnsi="Times New Roman"/>
+          <w:sz w:val="28"/>
+          <w:szCs w:val="28"/>
+          <w:lang w:val="ru-RU"/>
+        </w:rPr>
+        <w:t>зайві</w:t>
+      </w:r>
+      <w:proofErr w:type="spellEnd"/>
+      <w:r>
+        <w:rPr>
+          <w:rFonts w:ascii="Times New Roman" w:hAnsi="Times New Roman"/>
+          <w:sz w:val="28"/>
+          <w:szCs w:val="28"/>
+          <w:lang w:val="ru-RU"/>
+        </w:rPr>
+        <w:t xml:space="preserve"> </w:t>
+      </w:r>
+      <w:proofErr w:type="spellStart"/>
+      <w:r>
+        <w:rPr>
+          <w:rFonts w:ascii="Times New Roman" w:hAnsi="Times New Roman"/>
+          <w:sz w:val="28"/>
+          <w:szCs w:val="28"/>
+          <w:lang w:val="ru-RU"/>
+        </w:rPr>
+        <w:t>стовпці</w:t>
+      </w:r>
+      <w:proofErr w:type="spellEnd"/>
+      <w:r>
+        <w:rPr>
+          <w:rFonts w:ascii="Times New Roman" w:hAnsi="Times New Roman"/>
+          <w:sz w:val="28"/>
+          <w:szCs w:val="28"/>
+          <w:lang w:val="ru-RU"/>
+        </w:rPr>
+        <w:t xml:space="preserve"> </w:t>
+      </w:r>
+      <w:proofErr w:type="spellStart"/>
+      <w:r>
+        <w:rPr>
+          <w:rFonts w:ascii="Times New Roman" w:hAnsi="Times New Roman"/>
+          <w:sz w:val="28"/>
+          <w:szCs w:val="28"/>
+          <w:lang w:val="ru-RU"/>
+        </w:rPr>
+        <w:t>таблиці</w:t>
+      </w:r>
+      <w:proofErr w:type="spellEnd"/>
+      <w:r>
+        <w:rPr>
+          <w:rFonts w:ascii="Times New Roman" w:hAnsi="Times New Roman"/>
+          <w:sz w:val="28"/>
+          <w:szCs w:val="28"/>
+          <w:lang w:val="ru-RU"/>
+        </w:rPr>
+        <w:t xml:space="preserve">, кликнувши </w:t>
+      </w:r>
+      <w:proofErr w:type="spellStart"/>
+      <w:r>
+        <w:rPr>
+          <w:rFonts w:ascii="Times New Roman" w:hAnsi="Times New Roman"/>
+          <w:sz w:val="28"/>
+          <w:szCs w:val="28"/>
+          <w:lang w:val="ru-RU"/>
+        </w:rPr>
+        <w:t>мишею</w:t>
+      </w:r>
+      <w:proofErr w:type="spellEnd"/>
+      <w:r>
+        <w:rPr>
+          <w:rFonts w:ascii="Times New Roman" w:hAnsi="Times New Roman"/>
+          <w:sz w:val="28"/>
+          <w:szCs w:val="28"/>
+          <w:lang w:val="ru-RU"/>
+        </w:rPr>
+        <w:t xml:space="preserve"> по заголовку </w:t>
+      </w:r>
+      <w:proofErr w:type="spellStart"/>
+      <w:r>
+        <w:rPr>
+          <w:rFonts w:ascii="Times New Roman" w:hAnsi="Times New Roman"/>
+          <w:sz w:val="28"/>
+          <w:szCs w:val="28"/>
+          <w:lang w:val="ru-RU"/>
+        </w:rPr>
+        <w:t>приховуваного</w:t>
+      </w:r>
+      <w:proofErr w:type="spellEnd"/>
+      <w:r>
+        <w:rPr>
+          <w:rFonts w:ascii="Times New Roman" w:hAnsi="Times New Roman"/>
+          <w:sz w:val="28"/>
+          <w:szCs w:val="28"/>
+          <w:lang w:val="ru-RU"/>
+        </w:rPr>
+        <w:t xml:space="preserve"> </w:t>
+      </w:r>
+      <w:proofErr w:type="spellStart"/>
+      <w:r>
+        <w:rPr>
+          <w:rFonts w:ascii="Times New Roman" w:hAnsi="Times New Roman"/>
+          <w:sz w:val="28"/>
+          <w:szCs w:val="28"/>
+          <w:lang w:val="ru-RU"/>
+        </w:rPr>
+        <w:t>стовпця</w:t>
+      </w:r>
+      <w:proofErr w:type="spellEnd"/>
+      <w:r>
+        <w:rPr>
+          <w:rFonts w:ascii="Times New Roman" w:hAnsi="Times New Roman"/>
+          <w:sz w:val="28"/>
+          <w:szCs w:val="28"/>
+          <w:lang w:val="ru-RU"/>
+        </w:rPr>
+        <w:t xml:space="preserve"> і з того, </w:t>
+      </w:r>
+      <w:proofErr w:type="spellStart"/>
+      <w:r>
+        <w:rPr>
+          <w:rFonts w:ascii="Times New Roman" w:hAnsi="Times New Roman"/>
           <w:sz w:val="28"/>
           <w:szCs w:val="28"/>
           <w:lang w:val="ru-RU"/>
@@ -14717,89 +15380,127 @@
       <w:r>
         <w:rPr>
           <w:rFonts w:ascii="Times New Roman" w:hAnsi="Times New Roman"/>
-          <w:b/>
-          <w:bCs/>
-          <w:sz w:val="28"/>
-          <w:szCs w:val="28"/>
-          <w:lang w:val="ru-RU"/>
-        </w:rPr>
-        <w:t xml:space="preserve"> </w:t>
-      </w:r>
-      <w:proofErr w:type="spellStart"/>
-      <w:r>
-        <w:rPr>
-          <w:rFonts w:ascii="Times New Roman" w:hAnsi="Times New Roman"/>
-          <w:b/>
-          <w:bCs/>
-          <w:sz w:val="28"/>
-          <w:szCs w:val="28"/>
-          <w:lang w:val="ru-RU"/>
-        </w:rPr>
-        <w:t>Відображаються</w:t>
-      </w:r>
-      <w:proofErr w:type="spellEnd"/>
-      <w:r>
-        <w:rPr>
-          <w:rFonts w:ascii="Times New Roman" w:hAnsi="Times New Roman"/>
-          <w:b/>
-          <w:bCs/>
-          <w:sz w:val="28"/>
-          <w:szCs w:val="28"/>
-          <w:lang w:val="ru-RU"/>
-        </w:rPr>
-        <w:t xml:space="preserve">, </w:t>
-      </w:r>
-      <w:r>
-        <w:rPr>
-          <w:rFonts w:ascii="Times New Roman" w:hAnsi="Times New Roman"/>
-          <w:sz w:val="28"/>
-          <w:szCs w:val="28"/>
-          <w:lang w:val="ru-RU"/>
-        </w:rPr>
-        <w:t xml:space="preserve">і в </w:t>
-      </w:r>
-      <w:r>
-        <w:rPr>
-          <w:rFonts w:ascii="Times New Roman" w:hAnsi="Times New Roman"/>
-          <w:b/>
-          <w:bCs/>
-          <w:sz w:val="28"/>
-          <w:szCs w:val="28"/>
-          <w:lang w:val="ru-RU"/>
-        </w:rPr>
-        <w:t xml:space="preserve">Шкала часу </w:t>
-      </w:r>
-      <w:r>
-        <w:rPr>
-          <w:rFonts w:ascii="Times New Roman" w:hAnsi="Times New Roman"/>
-          <w:sz w:val="28"/>
-          <w:szCs w:val="28"/>
-          <w:lang w:val="ru-RU"/>
-        </w:rPr>
-        <w:t xml:space="preserve">- </w:t>
-      </w:r>
-      <w:r>
-        <w:rPr>
-          <w:rFonts w:ascii="Times New Roman" w:hAnsi="Times New Roman"/>
-          <w:b/>
-          <w:bCs/>
-          <w:sz w:val="28"/>
-          <w:szCs w:val="28"/>
-          <w:lang w:val="ru-RU"/>
-        </w:rPr>
-        <w:t xml:space="preserve">Як на </w:t>
-      </w:r>
-      <w:proofErr w:type="spellStart"/>
-      <w:r>
-        <w:rPr>
-          <w:rFonts w:ascii="Times New Roman" w:hAnsi="Times New Roman"/>
-          <w:b/>
-          <w:bCs/>
-          <w:sz w:val="28"/>
-          <w:szCs w:val="28"/>
-          <w:lang w:val="ru-RU"/>
-        </w:rPr>
-        <w:t>екрані</w:t>
+          <w:sz w:val="28"/>
+          <w:szCs w:val="28"/>
+          <w:lang w:val="ru-RU"/>
+        </w:rPr>
+        <w:t xml:space="preserve"> </w:t>
+      </w:r>
+      <w:proofErr w:type="spellStart"/>
+      <w:r>
+        <w:rPr>
+          <w:rFonts w:ascii="Times New Roman" w:hAnsi="Times New Roman"/>
+          <w:sz w:val="28"/>
+          <w:szCs w:val="28"/>
+          <w:lang w:val="ru-RU"/>
+        </w:rPr>
+        <w:t>відкривається</w:t>
+      </w:r>
+      <w:proofErr w:type="spellEnd"/>
+      <w:r>
+        <w:rPr>
+          <w:rFonts w:ascii="Times New Roman" w:hAnsi="Times New Roman"/>
+          <w:sz w:val="28"/>
+          <w:szCs w:val="28"/>
+          <w:lang w:val="ru-RU"/>
+        </w:rPr>
+        <w:t xml:space="preserve"> правою </w:t>
+      </w:r>
+      <w:proofErr w:type="spellStart"/>
+      <w:r>
+        <w:rPr>
+          <w:rFonts w:ascii="Times New Roman" w:hAnsi="Times New Roman"/>
+          <w:sz w:val="28"/>
+          <w:szCs w:val="28"/>
+          <w:lang w:val="ru-RU"/>
+        </w:rPr>
+        <w:t>кнопкою</w:t>
+      </w:r>
+      <w:proofErr w:type="spellEnd"/>
+      <w:r>
+        <w:rPr>
+          <w:rFonts w:ascii="Times New Roman" w:hAnsi="Times New Roman"/>
+          <w:sz w:val="28"/>
+          <w:szCs w:val="28"/>
+          <w:lang w:val="ru-RU"/>
+        </w:rPr>
+        <w:t xml:space="preserve"> </w:t>
+      </w:r>
+      <w:proofErr w:type="spellStart"/>
+      <w:r>
+        <w:rPr>
+          <w:rFonts w:ascii="Times New Roman" w:hAnsi="Times New Roman"/>
+          <w:sz w:val="28"/>
+          <w:szCs w:val="28"/>
+          <w:lang w:val="ru-RU"/>
+        </w:rPr>
+        <w:t>миші</w:t>
+      </w:r>
+      <w:proofErr w:type="spellEnd"/>
+      <w:r>
+        <w:rPr>
+          <w:rFonts w:ascii="Times New Roman" w:hAnsi="Times New Roman"/>
+          <w:sz w:val="28"/>
+          <w:szCs w:val="28"/>
+          <w:lang w:val="ru-RU"/>
+        </w:rPr>
+        <w:t xml:space="preserve">  контекстного меню </w:t>
+      </w:r>
+      <w:proofErr w:type="spellStart"/>
+      <w:r>
+        <w:rPr>
+          <w:rFonts w:ascii="Times New Roman" w:hAnsi="Times New Roman"/>
+          <w:sz w:val="28"/>
+          <w:szCs w:val="28"/>
+          <w:lang w:val="ru-RU"/>
+        </w:rPr>
+        <w:t>вибрати</w:t>
+      </w:r>
+      <w:proofErr w:type="spellEnd"/>
+      <w:r>
+        <w:rPr>
+          <w:rFonts w:ascii="Times New Roman" w:hAnsi="Times New Roman"/>
+          <w:sz w:val="28"/>
+          <w:szCs w:val="28"/>
+          <w:lang w:val="ru-RU"/>
+        </w:rPr>
+        <w:t xml:space="preserve"> </w:t>
+      </w:r>
+      <w:proofErr w:type="spellStart"/>
+      <w:r>
+        <w:rPr>
+          <w:rFonts w:ascii="Times New Roman" w:hAnsi="Times New Roman"/>
+          <w:b/>
+          <w:bCs/>
+          <w:sz w:val="28"/>
+          <w:szCs w:val="28"/>
+          <w:lang w:val="ru-RU"/>
+        </w:rPr>
+        <w:t>Приховати</w:t>
+      </w:r>
+      <w:proofErr w:type="spellEnd"/>
+      <w:r>
+        <w:rPr>
+          <w:rFonts w:ascii="Times New Roman" w:hAnsi="Times New Roman"/>
+          <w:b/>
+          <w:bCs/>
+          <w:sz w:val="28"/>
+          <w:szCs w:val="28"/>
+          <w:lang w:val="ru-RU"/>
+        </w:rPr>
+        <w:t xml:space="preserve"> </w:t>
+      </w:r>
+      <w:proofErr w:type="spellStart"/>
+      <w:r>
+        <w:rPr>
+          <w:rFonts w:ascii="Times New Roman" w:hAnsi="Times New Roman"/>
+          <w:b/>
+          <w:bCs/>
+          <w:sz w:val="28"/>
+          <w:szCs w:val="28"/>
+          <w:lang w:val="ru-RU"/>
+        </w:rPr>
+        <w:t>стовпець</w:t>
       </w:r>
       <w:proofErr w:type="spellEnd"/>
       <w:r>
@@ -14812,506 +15513,32 @@
         <w:t xml:space="preserve">. </w:t>
       </w:r>
       <w:proofErr w:type="spellStart"/>
-      <w:proofErr w:type="gramStart"/>
-      <w:r>
-        <w:rPr>
-          <w:rFonts w:ascii="Times New Roman" w:hAnsi="Times New Roman"/>
-          <w:sz w:val="28"/>
-          <w:szCs w:val="28"/>
-        </w:rPr>
-        <w:t>П</w:t>
-      </w:r>
-      <w:proofErr w:type="gramEnd"/>
-      <w:r>
-        <w:rPr>
-          <w:rFonts w:ascii="Times New Roman" w:hAnsi="Times New Roman"/>
-          <w:sz w:val="28"/>
-          <w:szCs w:val="28"/>
-        </w:rPr>
-        <w:t>ісля</w:t>
-      </w:r>
-      <w:proofErr w:type="spellEnd"/>
-      <w:r>
-        <w:rPr>
-          <w:rFonts w:ascii="Times New Roman" w:hAnsi="Times New Roman"/>
-          <w:sz w:val="28"/>
-          <w:szCs w:val="28"/>
-        </w:rPr>
-        <w:t xml:space="preserve"> </w:t>
-      </w:r>
-      <w:proofErr w:type="spellStart"/>
-      <w:r>
-        <w:rPr>
-          <w:rFonts w:ascii="Times New Roman" w:hAnsi="Times New Roman"/>
-          <w:sz w:val="28"/>
-          <w:szCs w:val="28"/>
-        </w:rPr>
-        <w:t>натиснення</w:t>
-      </w:r>
-      <w:proofErr w:type="spellEnd"/>
-      <w:r>
-        <w:rPr>
-          <w:rFonts w:ascii="Times New Roman" w:hAnsi="Times New Roman"/>
-          <w:sz w:val="28"/>
-          <w:szCs w:val="28"/>
-        </w:rPr>
-        <w:t xml:space="preserve"> </w:t>
-      </w:r>
-      <w:r>
-        <w:rPr>
-          <w:rFonts w:ascii="Times New Roman" w:hAnsi="Times New Roman"/>
-          <w:sz w:val="28"/>
-          <w:szCs w:val="28"/>
-          <w:lang w:val="ru-RU"/>
-        </w:rPr>
-        <w:t>OK</w:t>
-      </w:r>
-      <w:r>
-        <w:rPr>
-          <w:rFonts w:ascii="Times New Roman" w:hAnsi="Times New Roman"/>
-          <w:sz w:val="28"/>
-          <w:szCs w:val="28"/>
-        </w:rPr>
-        <w:t xml:space="preserve">,  </w:t>
-      </w:r>
-      <w:proofErr w:type="spellStart"/>
-      <w:r>
-        <w:rPr>
-          <w:rFonts w:ascii="Times New Roman" w:hAnsi="Times New Roman"/>
-          <w:sz w:val="28"/>
-          <w:szCs w:val="28"/>
-        </w:rPr>
-        <w:t>таблиця</w:t>
-      </w:r>
-      <w:proofErr w:type="spellEnd"/>
-      <w:r>
-        <w:rPr>
-          <w:rFonts w:ascii="Times New Roman" w:hAnsi="Times New Roman"/>
-          <w:sz w:val="28"/>
-          <w:szCs w:val="28"/>
-        </w:rPr>
-        <w:t xml:space="preserve"> і </w:t>
-      </w:r>
-      <w:proofErr w:type="spellStart"/>
-      <w:r>
-        <w:rPr>
-          <w:rFonts w:ascii="Times New Roman" w:hAnsi="Times New Roman"/>
-          <w:sz w:val="28"/>
-          <w:szCs w:val="28"/>
-        </w:rPr>
-        <w:t>діаграма</w:t>
-      </w:r>
-      <w:proofErr w:type="spellEnd"/>
-      <w:r>
-        <w:rPr>
-          <w:rFonts w:ascii="Times New Roman" w:hAnsi="Times New Roman"/>
-          <w:sz w:val="28"/>
-          <w:szCs w:val="28"/>
-        </w:rPr>
-        <w:t xml:space="preserve"> </w:t>
-      </w:r>
-      <w:proofErr w:type="spellStart"/>
-      <w:r>
-        <w:rPr>
-          <w:rFonts w:ascii="Times New Roman" w:hAnsi="Times New Roman"/>
-          <w:sz w:val="28"/>
-          <w:szCs w:val="28"/>
-        </w:rPr>
-        <w:t>скопіюється</w:t>
-      </w:r>
-      <w:proofErr w:type="spellEnd"/>
-      <w:r>
-        <w:rPr>
-          <w:rFonts w:ascii="Times New Roman" w:hAnsi="Times New Roman"/>
-          <w:sz w:val="28"/>
-          <w:szCs w:val="28"/>
-        </w:rPr>
-        <w:t xml:space="preserve"> в </w:t>
-      </w:r>
-      <w:proofErr w:type="spellStart"/>
-      <w:r>
-        <w:rPr>
-          <w:rFonts w:ascii="Times New Roman" w:hAnsi="Times New Roman"/>
-          <w:sz w:val="28"/>
-          <w:szCs w:val="28"/>
-        </w:rPr>
-        <w:t>буфер</w:t>
-      </w:r>
-      <w:proofErr w:type="spellEnd"/>
-      <w:r>
-        <w:rPr>
-          <w:rFonts w:ascii="Times New Roman" w:hAnsi="Times New Roman"/>
-          <w:sz w:val="28"/>
-          <w:szCs w:val="28"/>
-        </w:rPr>
-        <w:t xml:space="preserve">. </w:t>
-      </w:r>
-      <w:proofErr w:type="spellStart"/>
-      <w:r>
-        <w:rPr>
-          <w:rFonts w:ascii="Times New Roman" w:hAnsi="Times New Roman"/>
-          <w:sz w:val="28"/>
-          <w:szCs w:val="28"/>
-        </w:rPr>
-        <w:t>Для</w:t>
-      </w:r>
-      <w:proofErr w:type="spellEnd"/>
-      <w:r>
-        <w:rPr>
-          <w:rFonts w:ascii="Times New Roman" w:hAnsi="Times New Roman"/>
-          <w:sz w:val="28"/>
-          <w:szCs w:val="28"/>
-        </w:rPr>
-        <w:t xml:space="preserve"> </w:t>
-      </w:r>
-      <w:proofErr w:type="spellStart"/>
-      <w:r>
-        <w:rPr>
-          <w:rFonts w:ascii="Times New Roman" w:hAnsi="Times New Roman"/>
-          <w:sz w:val="28"/>
-          <w:szCs w:val="28"/>
-        </w:rPr>
-        <w:t>того</w:t>
-      </w:r>
-      <w:proofErr w:type="spellEnd"/>
-      <w:r>
-        <w:rPr>
-          <w:rFonts w:ascii="Times New Roman" w:hAnsi="Times New Roman"/>
-          <w:sz w:val="28"/>
-          <w:szCs w:val="28"/>
-        </w:rPr>
-        <w:t xml:space="preserve">, </w:t>
-      </w:r>
-      <w:proofErr w:type="spellStart"/>
-      <w:r>
-        <w:rPr>
-          <w:rFonts w:ascii="Times New Roman" w:hAnsi="Times New Roman"/>
-          <w:sz w:val="28"/>
-          <w:szCs w:val="28"/>
-        </w:rPr>
-        <w:t>щоб</w:t>
-      </w:r>
-      <w:proofErr w:type="spellEnd"/>
-      <w:r>
-        <w:rPr>
-          <w:rFonts w:ascii="Times New Roman" w:hAnsi="Times New Roman"/>
-          <w:sz w:val="28"/>
-          <w:szCs w:val="28"/>
-        </w:rPr>
-        <w:t xml:space="preserve"> </w:t>
-      </w:r>
-      <w:proofErr w:type="spellStart"/>
-      <w:r>
-        <w:rPr>
-          <w:rFonts w:ascii="Times New Roman" w:hAnsi="Times New Roman"/>
-          <w:sz w:val="28"/>
-          <w:szCs w:val="28"/>
-        </w:rPr>
-        <w:t>на</w:t>
-      </w:r>
-      <w:proofErr w:type="spellEnd"/>
-      <w:r>
-        <w:rPr>
-          <w:rFonts w:ascii="Times New Roman" w:hAnsi="Times New Roman"/>
-          <w:sz w:val="28"/>
-          <w:szCs w:val="28"/>
-        </w:rPr>
-        <w:t xml:space="preserve"> </w:t>
-      </w:r>
-      <w:proofErr w:type="spellStart"/>
-      <w:r>
-        <w:rPr>
-          <w:rFonts w:ascii="Times New Roman" w:hAnsi="Times New Roman"/>
-          <w:sz w:val="28"/>
-          <w:szCs w:val="28"/>
-        </w:rPr>
-        <w:t>малюнку</w:t>
-      </w:r>
-      <w:proofErr w:type="spellEnd"/>
-      <w:r>
-        <w:rPr>
-          <w:rFonts w:ascii="Times New Roman" w:hAnsi="Times New Roman"/>
-          <w:sz w:val="28"/>
-          <w:szCs w:val="28"/>
-        </w:rPr>
-        <w:t xml:space="preserve">, </w:t>
-      </w:r>
-      <w:proofErr w:type="spellStart"/>
-      <w:r>
-        <w:rPr>
-          <w:rFonts w:ascii="Times New Roman" w:hAnsi="Times New Roman"/>
-          <w:sz w:val="28"/>
-          <w:szCs w:val="28"/>
-        </w:rPr>
-        <w:t>що</w:t>
-      </w:r>
-      <w:proofErr w:type="spellEnd"/>
-      <w:r>
-        <w:rPr>
-          <w:rFonts w:ascii="Times New Roman" w:hAnsi="Times New Roman"/>
-          <w:sz w:val="28"/>
-          <w:szCs w:val="28"/>
-        </w:rPr>
-        <w:t xml:space="preserve"> </w:t>
-      </w:r>
-      <w:proofErr w:type="spellStart"/>
-      <w:r>
-        <w:rPr>
-          <w:rFonts w:ascii="Times New Roman" w:hAnsi="Times New Roman"/>
-          <w:sz w:val="28"/>
-          <w:szCs w:val="28"/>
-        </w:rPr>
-        <w:t>зберігається</w:t>
-      </w:r>
-      <w:proofErr w:type="spellEnd"/>
-      <w:r>
-        <w:rPr>
-          <w:rFonts w:ascii="Times New Roman" w:hAnsi="Times New Roman"/>
-          <w:sz w:val="28"/>
-          <w:szCs w:val="28"/>
-        </w:rPr>
-        <w:t xml:space="preserve">, </w:t>
-      </w:r>
-      <w:proofErr w:type="spellStart"/>
-      <w:r>
-        <w:rPr>
-          <w:rFonts w:ascii="Times New Roman" w:hAnsi="Times New Roman"/>
-          <w:sz w:val="28"/>
-          <w:szCs w:val="28"/>
-        </w:rPr>
-        <w:t>були</w:t>
-      </w:r>
-      <w:proofErr w:type="spellEnd"/>
-      <w:r>
-        <w:rPr>
-          <w:rFonts w:ascii="Times New Roman" w:hAnsi="Times New Roman"/>
-          <w:sz w:val="28"/>
-          <w:szCs w:val="28"/>
-        </w:rPr>
-        <w:t xml:space="preserve"> </w:t>
-      </w:r>
-      <w:proofErr w:type="spellStart"/>
-      <w:r>
-        <w:rPr>
-          <w:rFonts w:ascii="Times New Roman" w:hAnsi="Times New Roman"/>
-          <w:sz w:val="28"/>
-          <w:szCs w:val="28"/>
-        </w:rPr>
-        <w:t>видні</w:t>
-      </w:r>
-      <w:proofErr w:type="spellEnd"/>
-      <w:r>
-        <w:rPr>
-          <w:rFonts w:ascii="Times New Roman" w:hAnsi="Times New Roman"/>
-          <w:sz w:val="28"/>
-          <w:szCs w:val="28"/>
-        </w:rPr>
-        <w:t xml:space="preserve"> </w:t>
-      </w:r>
-      <w:proofErr w:type="spellStart"/>
-      <w:r>
-        <w:rPr>
-          <w:rFonts w:ascii="Times New Roman" w:hAnsi="Times New Roman"/>
-          <w:sz w:val="28"/>
-          <w:szCs w:val="28"/>
-        </w:rPr>
-        <w:t>необхідні</w:t>
-      </w:r>
-      <w:proofErr w:type="spellEnd"/>
-      <w:r>
-        <w:rPr>
-          <w:rFonts w:ascii="Times New Roman" w:hAnsi="Times New Roman"/>
-          <w:sz w:val="28"/>
-          <w:szCs w:val="28"/>
-        </w:rPr>
-        <w:t xml:space="preserve"> </w:t>
-      </w:r>
-      <w:proofErr w:type="spellStart"/>
-      <w:r>
-        <w:rPr>
-          <w:rFonts w:ascii="Times New Roman" w:hAnsi="Times New Roman"/>
-          <w:sz w:val="28"/>
-          <w:szCs w:val="28"/>
-        </w:rPr>
-        <w:t>стовпці</w:t>
-      </w:r>
-      <w:proofErr w:type="spellEnd"/>
-      <w:r>
-        <w:rPr>
-          <w:rFonts w:ascii="Times New Roman" w:hAnsi="Times New Roman"/>
-          <w:sz w:val="28"/>
-          <w:szCs w:val="28"/>
-        </w:rPr>
-        <w:t xml:space="preserve"> з  </w:t>
-      </w:r>
-      <w:proofErr w:type="spellStart"/>
-      <w:r>
-        <w:rPr>
-          <w:rFonts w:ascii="Times New Roman" w:hAnsi="Times New Roman"/>
-          <w:sz w:val="28"/>
-          <w:szCs w:val="28"/>
-        </w:rPr>
-        <w:t>ранніми</w:t>
-      </w:r>
-      <w:proofErr w:type="spellEnd"/>
-      <w:r>
-        <w:rPr>
-          <w:rFonts w:ascii="Times New Roman" w:hAnsi="Times New Roman"/>
-          <w:sz w:val="28"/>
-          <w:szCs w:val="28"/>
-        </w:rPr>
-        <w:t>/</w:t>
-      </w:r>
-      <w:proofErr w:type="spellStart"/>
-      <w:r>
-        <w:rPr>
-          <w:rFonts w:ascii="Times New Roman" w:hAnsi="Times New Roman"/>
-          <w:sz w:val="28"/>
-          <w:szCs w:val="28"/>
-        </w:rPr>
-        <w:t>пізніми</w:t>
-      </w:r>
-      <w:proofErr w:type="spellEnd"/>
-      <w:r>
-        <w:rPr>
-          <w:rFonts w:ascii="Times New Roman" w:hAnsi="Times New Roman"/>
-          <w:sz w:val="28"/>
-          <w:szCs w:val="28"/>
-        </w:rPr>
-        <w:t xml:space="preserve"> </w:t>
-      </w:r>
-      <w:proofErr w:type="spellStart"/>
-      <w:r>
-        <w:rPr>
-          <w:rFonts w:ascii="Times New Roman" w:hAnsi="Times New Roman"/>
-          <w:sz w:val="28"/>
-          <w:szCs w:val="28"/>
-        </w:rPr>
-        <w:t>часом</w:t>
-      </w:r>
-      <w:proofErr w:type="spellEnd"/>
-      <w:r>
-        <w:rPr>
-          <w:rFonts w:ascii="Times New Roman" w:hAnsi="Times New Roman"/>
-          <w:sz w:val="28"/>
-          <w:szCs w:val="28"/>
-        </w:rPr>
-        <w:t xml:space="preserve"> </w:t>
-      </w:r>
-      <w:proofErr w:type="spellStart"/>
-      <w:r>
-        <w:rPr>
-          <w:rFonts w:ascii="Times New Roman" w:hAnsi="Times New Roman"/>
-          <w:sz w:val="28"/>
-          <w:szCs w:val="28"/>
-        </w:rPr>
-        <w:t>початки</w:t>
-      </w:r>
-      <w:proofErr w:type="spellEnd"/>
-      <w:r>
-        <w:rPr>
-          <w:rFonts w:ascii="Times New Roman" w:hAnsi="Times New Roman"/>
-          <w:sz w:val="28"/>
-          <w:szCs w:val="28"/>
-        </w:rPr>
-        <w:t>/</w:t>
-      </w:r>
-      <w:proofErr w:type="spellStart"/>
-      <w:r>
-        <w:rPr>
-          <w:rFonts w:ascii="Times New Roman" w:hAnsi="Times New Roman"/>
-          <w:sz w:val="28"/>
-          <w:szCs w:val="28"/>
-        </w:rPr>
-        <w:t>закінчення</w:t>
-      </w:r>
-      <w:proofErr w:type="spellEnd"/>
-      <w:r>
-        <w:rPr>
-          <w:rFonts w:ascii="Times New Roman" w:hAnsi="Times New Roman"/>
-          <w:sz w:val="28"/>
-          <w:szCs w:val="28"/>
-        </w:rPr>
-        <w:t xml:space="preserve">   і </w:t>
-      </w:r>
-      <w:proofErr w:type="spellStart"/>
-      <w:r>
-        <w:rPr>
-          <w:rFonts w:ascii="Times New Roman" w:hAnsi="Times New Roman"/>
-          <w:sz w:val="28"/>
-          <w:szCs w:val="28"/>
-        </w:rPr>
-        <w:t>тимчасовим</w:t>
-      </w:r>
-      <w:proofErr w:type="spellEnd"/>
-      <w:r>
-        <w:rPr>
-          <w:rFonts w:ascii="Times New Roman" w:hAnsi="Times New Roman"/>
-          <w:sz w:val="28"/>
-          <w:szCs w:val="28"/>
-        </w:rPr>
-        <w:t xml:space="preserve"> </w:t>
-      </w:r>
-      <w:proofErr w:type="spellStart"/>
-      <w:r>
-        <w:rPr>
-          <w:rFonts w:ascii="Times New Roman" w:hAnsi="Times New Roman"/>
-          <w:sz w:val="28"/>
-          <w:szCs w:val="28"/>
-        </w:rPr>
-        <w:t>резервом</w:t>
-      </w:r>
-      <w:proofErr w:type="spellEnd"/>
-      <w:r>
-        <w:rPr>
-          <w:rFonts w:ascii="Times New Roman" w:hAnsi="Times New Roman"/>
-          <w:sz w:val="28"/>
-          <w:szCs w:val="28"/>
-        </w:rPr>
-        <w:t xml:space="preserve"> </w:t>
-      </w:r>
-      <w:proofErr w:type="spellStart"/>
-      <w:r>
-        <w:rPr>
-          <w:rFonts w:ascii="Times New Roman" w:hAnsi="Times New Roman"/>
-          <w:sz w:val="28"/>
-          <w:szCs w:val="28"/>
-        </w:rPr>
-        <w:t>перед</w:t>
-      </w:r>
-      <w:proofErr w:type="spellEnd"/>
-      <w:r>
-        <w:rPr>
-          <w:rFonts w:ascii="Times New Roman" w:hAnsi="Times New Roman"/>
-          <w:sz w:val="28"/>
-          <w:szCs w:val="28"/>
-        </w:rPr>
-        <w:t xml:space="preserve"> </w:t>
-      </w:r>
-      <w:proofErr w:type="spellStart"/>
-      <w:r>
-        <w:rPr>
-          <w:rFonts w:ascii="Times New Roman" w:hAnsi="Times New Roman"/>
-          <w:sz w:val="28"/>
-          <w:szCs w:val="28"/>
-        </w:rPr>
-        <w:t>копіюванням</w:t>
-      </w:r>
-      <w:proofErr w:type="spellEnd"/>
-      <w:r>
-        <w:rPr>
-          <w:rFonts w:ascii="Times New Roman" w:hAnsi="Times New Roman"/>
-          <w:sz w:val="28"/>
-          <w:szCs w:val="28"/>
-        </w:rPr>
-        <w:t xml:space="preserve"> </w:t>
-      </w:r>
-      <w:proofErr w:type="spellStart"/>
-      <w:r>
-        <w:rPr>
-          <w:rFonts w:ascii="Times New Roman" w:hAnsi="Times New Roman"/>
-          <w:sz w:val="28"/>
-          <w:szCs w:val="28"/>
+      <w:r>
+        <w:rPr>
+          <w:rFonts w:ascii="Times New Roman" w:hAnsi="Times New Roman"/>
+          <w:sz w:val="28"/>
+          <w:szCs w:val="28"/>
+          <w:lang w:val="ru-RU"/>
+        </w:rPr>
+        <w:t>Також</w:t>
+      </w:r>
+      <w:proofErr w:type="spellEnd"/>
+      <w:r>
+        <w:rPr>
+          <w:rFonts w:ascii="Times New Roman" w:hAnsi="Times New Roman"/>
+          <w:sz w:val="28"/>
+          <w:szCs w:val="28"/>
+          <w:lang w:val="ru-RU"/>
+        </w:rPr>
+        <w:t xml:space="preserve"> </w:t>
+      </w:r>
+      <w:proofErr w:type="spellStart"/>
+      <w:r>
+        <w:rPr>
+          <w:rFonts w:ascii="Times New Roman" w:hAnsi="Times New Roman"/>
+          <w:sz w:val="28"/>
+          <w:szCs w:val="28"/>
+          <w:lang w:val="ru-RU"/>
         </w:rPr>
         <w:t>можна</w:t>
       </w:r>
@@ -15321,429 +15548,6 @@
           <w:rFonts w:ascii="Times New Roman" w:hAnsi="Times New Roman"/>
           <w:sz w:val="28"/>
           <w:szCs w:val="28"/>
-        </w:rPr>
-        <w:t xml:space="preserve"> </w:t>
-      </w:r>
-      <w:proofErr w:type="spellStart"/>
-      <w:r>
-        <w:rPr>
-          <w:rFonts w:ascii="Times New Roman" w:hAnsi="Times New Roman"/>
-          <w:sz w:val="28"/>
-          <w:szCs w:val="28"/>
-        </w:rPr>
-        <w:t>приховати</w:t>
-      </w:r>
-      <w:proofErr w:type="spellEnd"/>
-      <w:r>
-        <w:rPr>
-          <w:rFonts w:ascii="Times New Roman" w:hAnsi="Times New Roman"/>
-          <w:sz w:val="28"/>
-          <w:szCs w:val="28"/>
-        </w:rPr>
-        <w:t xml:space="preserve"> </w:t>
-      </w:r>
-      <w:proofErr w:type="spellStart"/>
-      <w:r>
-        <w:rPr>
-          <w:rFonts w:ascii="Times New Roman" w:hAnsi="Times New Roman"/>
-          <w:sz w:val="28"/>
-          <w:szCs w:val="28"/>
-        </w:rPr>
-        <w:t>зайві</w:t>
-      </w:r>
-      <w:proofErr w:type="spellEnd"/>
-      <w:r>
-        <w:rPr>
-          <w:rFonts w:ascii="Times New Roman" w:hAnsi="Times New Roman"/>
-          <w:sz w:val="28"/>
-          <w:szCs w:val="28"/>
-        </w:rPr>
-        <w:t xml:space="preserve"> </w:t>
-      </w:r>
-      <w:proofErr w:type="spellStart"/>
-      <w:r>
-        <w:rPr>
-          <w:rFonts w:ascii="Times New Roman" w:hAnsi="Times New Roman"/>
-          <w:sz w:val="28"/>
-          <w:szCs w:val="28"/>
-        </w:rPr>
-        <w:t>стовпці</w:t>
-      </w:r>
-      <w:proofErr w:type="spellEnd"/>
-      <w:r>
-        <w:rPr>
-          <w:rFonts w:ascii="Times New Roman" w:hAnsi="Times New Roman"/>
-          <w:sz w:val="28"/>
-          <w:szCs w:val="28"/>
-        </w:rPr>
-        <w:t xml:space="preserve"> </w:t>
-      </w:r>
-      <w:proofErr w:type="spellStart"/>
-      <w:r>
-        <w:rPr>
-          <w:rFonts w:ascii="Times New Roman" w:hAnsi="Times New Roman"/>
-          <w:sz w:val="28"/>
-          <w:szCs w:val="28"/>
-        </w:rPr>
-        <w:t>таблиці</w:t>
-      </w:r>
-      <w:proofErr w:type="spellEnd"/>
-      <w:r>
-        <w:rPr>
-          <w:rFonts w:ascii="Times New Roman" w:hAnsi="Times New Roman"/>
-          <w:sz w:val="28"/>
-          <w:szCs w:val="28"/>
-        </w:rPr>
-        <w:t xml:space="preserve">, </w:t>
-      </w:r>
-      <w:proofErr w:type="spellStart"/>
-      <w:r>
-        <w:rPr>
-          <w:rFonts w:ascii="Times New Roman" w:hAnsi="Times New Roman"/>
-          <w:sz w:val="28"/>
-          <w:szCs w:val="28"/>
-        </w:rPr>
-        <w:t>кликнувши</w:t>
-      </w:r>
-      <w:proofErr w:type="spellEnd"/>
-      <w:r>
-        <w:rPr>
-          <w:rFonts w:ascii="Times New Roman" w:hAnsi="Times New Roman"/>
-          <w:sz w:val="28"/>
-          <w:szCs w:val="28"/>
-        </w:rPr>
-        <w:t xml:space="preserve"> </w:t>
-      </w:r>
-      <w:proofErr w:type="spellStart"/>
-      <w:r>
-        <w:rPr>
-          <w:rFonts w:ascii="Times New Roman" w:hAnsi="Times New Roman"/>
-          <w:sz w:val="28"/>
-          <w:szCs w:val="28"/>
-        </w:rPr>
-        <w:t>мишею</w:t>
-      </w:r>
-      <w:proofErr w:type="spellEnd"/>
-      <w:r>
-        <w:rPr>
-          <w:rFonts w:ascii="Times New Roman" w:hAnsi="Times New Roman"/>
-          <w:sz w:val="28"/>
-          <w:szCs w:val="28"/>
-        </w:rPr>
-        <w:t xml:space="preserve"> </w:t>
-      </w:r>
-      <w:proofErr w:type="spellStart"/>
-      <w:r>
-        <w:rPr>
-          <w:rFonts w:ascii="Times New Roman" w:hAnsi="Times New Roman"/>
-          <w:sz w:val="28"/>
-          <w:szCs w:val="28"/>
-        </w:rPr>
-        <w:t>по</w:t>
-      </w:r>
-      <w:proofErr w:type="spellEnd"/>
-      <w:r>
-        <w:rPr>
-          <w:rFonts w:ascii="Times New Roman" w:hAnsi="Times New Roman"/>
-          <w:sz w:val="28"/>
-          <w:szCs w:val="28"/>
-        </w:rPr>
-        <w:t xml:space="preserve"> </w:t>
-      </w:r>
-      <w:proofErr w:type="spellStart"/>
-      <w:r>
-        <w:rPr>
-          <w:rFonts w:ascii="Times New Roman" w:hAnsi="Times New Roman"/>
-          <w:sz w:val="28"/>
-          <w:szCs w:val="28"/>
-        </w:rPr>
-        <w:t>заголовку</w:t>
-      </w:r>
-      <w:proofErr w:type="spellEnd"/>
-      <w:r>
-        <w:rPr>
-          <w:rFonts w:ascii="Times New Roman" w:hAnsi="Times New Roman"/>
-          <w:sz w:val="28"/>
-          <w:szCs w:val="28"/>
-        </w:rPr>
-        <w:t xml:space="preserve"> </w:t>
-      </w:r>
-      <w:proofErr w:type="spellStart"/>
-      <w:r>
-        <w:rPr>
-          <w:rFonts w:ascii="Times New Roman" w:hAnsi="Times New Roman"/>
-          <w:sz w:val="28"/>
-          <w:szCs w:val="28"/>
-        </w:rPr>
-        <w:t>приховуваного</w:t>
-      </w:r>
-      <w:proofErr w:type="spellEnd"/>
-      <w:r>
-        <w:rPr>
-          <w:rFonts w:ascii="Times New Roman" w:hAnsi="Times New Roman"/>
-          <w:sz w:val="28"/>
-          <w:szCs w:val="28"/>
-        </w:rPr>
-        <w:t xml:space="preserve"> </w:t>
-      </w:r>
-      <w:proofErr w:type="spellStart"/>
-      <w:r>
-        <w:rPr>
-          <w:rFonts w:ascii="Times New Roman" w:hAnsi="Times New Roman"/>
-          <w:sz w:val="28"/>
-          <w:szCs w:val="28"/>
-        </w:rPr>
-        <w:t>стовпця</w:t>
-      </w:r>
-      <w:proofErr w:type="spellEnd"/>
-      <w:r>
-        <w:rPr>
-          <w:rFonts w:ascii="Times New Roman" w:hAnsi="Times New Roman"/>
-          <w:sz w:val="28"/>
-          <w:szCs w:val="28"/>
-        </w:rPr>
-        <w:t xml:space="preserve"> і з </w:t>
-      </w:r>
-      <w:proofErr w:type="spellStart"/>
-      <w:r>
-        <w:rPr>
-          <w:rFonts w:ascii="Times New Roman" w:hAnsi="Times New Roman"/>
-          <w:sz w:val="28"/>
-          <w:szCs w:val="28"/>
-        </w:rPr>
-        <w:t>того</w:t>
-      </w:r>
-      <w:proofErr w:type="spellEnd"/>
-      <w:r>
-        <w:rPr>
-          <w:rFonts w:ascii="Times New Roman" w:hAnsi="Times New Roman"/>
-          <w:sz w:val="28"/>
-          <w:szCs w:val="28"/>
-        </w:rPr>
-        <w:t xml:space="preserve">, </w:t>
-      </w:r>
-      <w:proofErr w:type="spellStart"/>
-      <w:r>
-        <w:rPr>
-          <w:rFonts w:ascii="Times New Roman" w:hAnsi="Times New Roman"/>
-          <w:sz w:val="28"/>
-          <w:szCs w:val="28"/>
-        </w:rPr>
-        <w:t>що</w:t>
-      </w:r>
-      <w:proofErr w:type="spellEnd"/>
-      <w:r>
-        <w:rPr>
-          <w:rFonts w:ascii="Times New Roman" w:hAnsi="Times New Roman"/>
-          <w:sz w:val="28"/>
-          <w:szCs w:val="28"/>
-        </w:rPr>
-        <w:t xml:space="preserve"> </w:t>
-      </w:r>
-      <w:proofErr w:type="spellStart"/>
-      <w:r>
-        <w:rPr>
-          <w:rFonts w:ascii="Times New Roman" w:hAnsi="Times New Roman"/>
-          <w:sz w:val="28"/>
-          <w:szCs w:val="28"/>
-        </w:rPr>
-        <w:t>відкривається</w:t>
-      </w:r>
-      <w:proofErr w:type="spellEnd"/>
-      <w:r>
-        <w:rPr>
-          <w:rFonts w:ascii="Times New Roman" w:hAnsi="Times New Roman"/>
-          <w:sz w:val="28"/>
-          <w:szCs w:val="28"/>
-        </w:rPr>
-        <w:t xml:space="preserve"> </w:t>
-      </w:r>
-      <w:proofErr w:type="spellStart"/>
-      <w:r>
-        <w:rPr>
-          <w:rFonts w:ascii="Times New Roman" w:hAnsi="Times New Roman"/>
-          <w:sz w:val="28"/>
-          <w:szCs w:val="28"/>
-        </w:rPr>
-        <w:t>правою</w:t>
-      </w:r>
-      <w:proofErr w:type="spellEnd"/>
-      <w:r>
-        <w:rPr>
-          <w:rFonts w:ascii="Times New Roman" w:hAnsi="Times New Roman"/>
-          <w:sz w:val="28"/>
-          <w:szCs w:val="28"/>
-        </w:rPr>
-        <w:t xml:space="preserve"> </w:t>
-      </w:r>
-      <w:proofErr w:type="spellStart"/>
-      <w:r>
-        <w:rPr>
-          <w:rFonts w:ascii="Times New Roman" w:hAnsi="Times New Roman"/>
-          <w:sz w:val="28"/>
-          <w:szCs w:val="28"/>
-        </w:rPr>
-        <w:t>кнопкою</w:t>
-      </w:r>
-      <w:proofErr w:type="spellEnd"/>
-      <w:r>
-        <w:rPr>
-          <w:rFonts w:ascii="Times New Roman" w:hAnsi="Times New Roman"/>
-          <w:sz w:val="28"/>
-          <w:szCs w:val="28"/>
-        </w:rPr>
-        <w:t xml:space="preserve"> </w:t>
-      </w:r>
-      <w:proofErr w:type="spellStart"/>
-      <w:r>
-        <w:rPr>
-          <w:rFonts w:ascii="Times New Roman" w:hAnsi="Times New Roman"/>
-          <w:sz w:val="28"/>
-          <w:szCs w:val="28"/>
-        </w:rPr>
-        <w:t>миші</w:t>
-      </w:r>
-      <w:proofErr w:type="spellEnd"/>
-      <w:r>
-        <w:rPr>
-          <w:rFonts w:ascii="Times New Roman" w:hAnsi="Times New Roman"/>
-          <w:sz w:val="28"/>
-          <w:szCs w:val="28"/>
-        </w:rPr>
-        <w:t xml:space="preserve">  </w:t>
-      </w:r>
-      <w:proofErr w:type="spellStart"/>
-      <w:r>
-        <w:rPr>
-          <w:rFonts w:ascii="Times New Roman" w:hAnsi="Times New Roman"/>
-          <w:sz w:val="28"/>
-          <w:szCs w:val="28"/>
-        </w:rPr>
-        <w:t>контекстного</w:t>
-      </w:r>
-      <w:proofErr w:type="spellEnd"/>
-      <w:r>
-        <w:rPr>
-          <w:rFonts w:ascii="Times New Roman" w:hAnsi="Times New Roman"/>
-          <w:sz w:val="28"/>
-          <w:szCs w:val="28"/>
-        </w:rPr>
-        <w:t xml:space="preserve"> </w:t>
-      </w:r>
-      <w:proofErr w:type="spellStart"/>
-      <w:r>
-        <w:rPr>
-          <w:rFonts w:ascii="Times New Roman" w:hAnsi="Times New Roman"/>
-          <w:sz w:val="28"/>
-          <w:szCs w:val="28"/>
-        </w:rPr>
-        <w:t>меню</w:t>
-      </w:r>
-      <w:proofErr w:type="spellEnd"/>
-      <w:r>
-        <w:rPr>
-          <w:rFonts w:ascii="Times New Roman" w:hAnsi="Times New Roman"/>
-          <w:sz w:val="28"/>
-          <w:szCs w:val="28"/>
-        </w:rPr>
-        <w:t xml:space="preserve"> </w:t>
-      </w:r>
-      <w:proofErr w:type="spellStart"/>
-      <w:r>
-        <w:rPr>
-          <w:rFonts w:ascii="Times New Roman" w:hAnsi="Times New Roman"/>
-          <w:sz w:val="28"/>
-          <w:szCs w:val="28"/>
-        </w:rPr>
-        <w:t>вибрати</w:t>
-      </w:r>
-      <w:proofErr w:type="spellEnd"/>
-      <w:r>
-        <w:rPr>
-          <w:rFonts w:ascii="Times New Roman" w:hAnsi="Times New Roman"/>
-          <w:sz w:val="28"/>
-          <w:szCs w:val="28"/>
-        </w:rPr>
-        <w:t xml:space="preserve"> </w:t>
-      </w:r>
-      <w:proofErr w:type="spellStart"/>
-      <w:r>
-        <w:rPr>
-          <w:rFonts w:ascii="Times New Roman" w:hAnsi="Times New Roman"/>
-          <w:b/>
-          <w:bCs/>
-          <w:sz w:val="28"/>
-          <w:szCs w:val="28"/>
-        </w:rPr>
-        <w:t>Приховати</w:t>
-      </w:r>
-      <w:proofErr w:type="spellEnd"/>
-      <w:r>
-        <w:rPr>
-          <w:rFonts w:ascii="Times New Roman" w:hAnsi="Times New Roman"/>
-          <w:b/>
-          <w:bCs/>
-          <w:sz w:val="28"/>
-          <w:szCs w:val="28"/>
-        </w:rPr>
-        <w:t xml:space="preserve"> </w:t>
-      </w:r>
-      <w:proofErr w:type="spellStart"/>
-      <w:r>
-        <w:rPr>
-          <w:rFonts w:ascii="Times New Roman" w:hAnsi="Times New Roman"/>
-          <w:b/>
-          <w:bCs/>
-          <w:sz w:val="28"/>
-          <w:szCs w:val="28"/>
-        </w:rPr>
-        <w:t>стовпець</w:t>
-      </w:r>
-      <w:proofErr w:type="spellEnd"/>
-      <w:r>
-        <w:rPr>
-          <w:rFonts w:ascii="Times New Roman" w:hAnsi="Times New Roman"/>
-          <w:sz w:val="28"/>
-          <w:szCs w:val="28"/>
-        </w:rPr>
-        <w:t xml:space="preserve">. </w:t>
-      </w:r>
-      <w:proofErr w:type="spellStart"/>
-      <w:r>
-        <w:rPr>
-          <w:rFonts w:ascii="Times New Roman" w:hAnsi="Times New Roman"/>
-          <w:sz w:val="28"/>
-          <w:szCs w:val="28"/>
-          <w:lang w:val="ru-RU"/>
-        </w:rPr>
-        <w:t>Також</w:t>
-      </w:r>
-      <w:proofErr w:type="spellEnd"/>
-      <w:r>
-        <w:rPr>
-          <w:rFonts w:ascii="Times New Roman" w:hAnsi="Times New Roman"/>
-          <w:sz w:val="28"/>
-          <w:szCs w:val="28"/>
-          <w:lang w:val="ru-RU"/>
-        </w:rPr>
-        <w:t xml:space="preserve"> </w:t>
-      </w:r>
-      <w:proofErr w:type="spellStart"/>
-      <w:r>
-        <w:rPr>
-          <w:rFonts w:ascii="Times New Roman" w:hAnsi="Times New Roman"/>
-          <w:sz w:val="28"/>
-          <w:szCs w:val="28"/>
-          <w:lang w:val="ru-RU"/>
-        </w:rPr>
-        <w:t>можна</w:t>
-      </w:r>
-      <w:proofErr w:type="spellEnd"/>
-      <w:r>
-        <w:rPr>
-          <w:rFonts w:ascii="Times New Roman" w:hAnsi="Times New Roman"/>
-          <w:sz w:val="28"/>
-          <w:szCs w:val="28"/>
           <w:lang w:val="ru-RU"/>
         </w:rPr>
         <w:t xml:space="preserve"> за </w:t>
@@ -15756,7 +15560,6 @@
           <w:szCs w:val="28"/>
           <w:lang w:val="ru-RU"/>
         </w:rPr>
-        <w:lastRenderedPageBreak/>
         <w:t>допомогою</w:t>
       </w:r>
       <w:proofErr w:type="spellEnd"/>
@@ -15925,17 +15728,14 @@
       </w:pPr>
       <w:r>
         <w:rPr>
-          <w:rFonts w:ascii="Times New Roman" w:hAnsi="Times New Roman"/>
           <w:noProof/>
-          <w:sz w:val="28"/>
-          <w:szCs w:val="28"/>
           <w:lang w:val="ru-RU" w:eastAsia="ru-RU"/>
         </w:rPr>
         <w:drawing>
-          <wp:inline distT="0" distB="0" distL="0" distR="0" wp14:anchorId="3C748F95" wp14:editId="78230672">
-            <wp:extent cx="5219700" cy="3419475"/>
-            <wp:effectExtent l="0" t="0" r="0" b="9525"/>
-            <wp:docPr id="20" name="Рисунок 20"/>
+          <wp:inline distT="0" distB="0" distL="0" distR="0" wp14:anchorId="521E9226" wp14:editId="79D99AF6">
+            <wp:extent cx="3886200" cy="3300033"/>
+            <wp:effectExtent l="0" t="0" r="0" b="0"/>
+            <wp:docPr id="17" name="Рисунок 17"/>
             <wp:cNvGraphicFramePr>
               <a:graphicFrameLocks xmlns:a="http://schemas.openxmlformats.org/drawingml/2006/main" noChangeAspect="1"/>
             </wp:cNvGraphicFramePr>
@@ -15943,7 +15743,7 @@
               <a:graphicData uri="http://schemas.openxmlformats.org/drawingml/2006/picture">
                 <pic:pic xmlns:pic="http://schemas.openxmlformats.org/drawingml/2006/picture">
                   <pic:nvPicPr>
-                    <pic:cNvPr id="1" name=""/>
+                    <pic:cNvPr id="0" name=""/>
                     <pic:cNvPicPr/>
                   </pic:nvPicPr>
                   <pic:blipFill>
@@ -15955,7 +15755,7 @@
                   <pic:spPr>
                     <a:xfrm>
                       <a:off x="0" y="0"/>
-                      <a:ext cx="5219700" cy="3419475"/>
+                      <a:ext cx="3886200" cy="3300033"/>
                     </a:xfrm>
                     <a:prstGeom prst="rect">
                       <a:avLst/>
@@ -16074,7 +15874,7 @@
           <w:rFonts w:ascii="Times New Roman" w:hAnsi="Times New Roman"/>
           <w:sz w:val="28"/>
           <w:szCs w:val="28"/>
-          <w:lang w:val="ru-RU"/>
+          <w:lang w:val="uk-UA"/>
         </w:rPr>
       </w:pPr>
       <w:r>
@@ -16084,18 +15884,18 @@
           <w:bCs/>
           <w:sz w:val="28"/>
           <w:szCs w:val="28"/>
-          <w:lang w:val="ru-RU"/>
-        </w:rPr>
-        <w:t xml:space="preserve"> </w:t>
-      </w:r>
-      <w:r>
-        <w:rPr>
-          <w:rFonts w:ascii="Times New Roman" w:hAnsi="Times New Roman"/>
-          <w:b/>
-          <w:sz w:val="28"/>
-          <w:szCs w:val="28"/>
           <w:lang w:val="uk-UA"/>
         </w:rPr>
+        <w:t xml:space="preserve"> </w:t>
+      </w:r>
+      <w:r>
+        <w:rPr>
+          <w:rFonts w:ascii="Times New Roman" w:hAnsi="Times New Roman"/>
+          <w:b/>
+          <w:sz w:val="28"/>
+          <w:szCs w:val="28"/>
+          <w:lang w:val="uk-UA"/>
+        </w:rPr>
         <w:t xml:space="preserve">Висновки: </w:t>
       </w:r>
       <w:r>
@@ -16103,157 +15903,17 @@
           <w:rFonts w:ascii="Times New Roman" w:hAnsi="Times New Roman"/>
           <w:sz w:val="28"/>
           <w:szCs w:val="28"/>
-          <w:lang w:val="ru-RU"/>
-        </w:rPr>
-        <w:t xml:space="preserve">При </w:t>
-      </w:r>
-      <w:proofErr w:type="spellStart"/>
-      <w:r>
-        <w:rPr>
-          <w:rFonts w:ascii="Times New Roman" w:hAnsi="Times New Roman"/>
-          <w:sz w:val="28"/>
-          <w:szCs w:val="28"/>
-          <w:lang w:val="ru-RU"/>
-        </w:rPr>
-        <w:t>виконанні</w:t>
-      </w:r>
-      <w:proofErr w:type="spellEnd"/>
-      <w:r>
-        <w:rPr>
-          <w:rFonts w:ascii="Times New Roman" w:hAnsi="Times New Roman"/>
-          <w:sz w:val="28"/>
-          <w:szCs w:val="28"/>
-          <w:lang w:val="ru-RU"/>
-        </w:rPr>
-        <w:t xml:space="preserve"> </w:t>
-      </w:r>
-      <w:proofErr w:type="spellStart"/>
-      <w:r>
-        <w:rPr>
-          <w:rFonts w:ascii="Times New Roman" w:hAnsi="Times New Roman"/>
-          <w:sz w:val="28"/>
-          <w:szCs w:val="28"/>
-          <w:lang w:val="ru-RU"/>
-        </w:rPr>
-        <w:t>даної</w:t>
-      </w:r>
-      <w:proofErr w:type="spellEnd"/>
-      <w:r>
-        <w:rPr>
-          <w:rFonts w:ascii="Times New Roman" w:hAnsi="Times New Roman"/>
-          <w:sz w:val="28"/>
-          <w:szCs w:val="28"/>
-          <w:lang w:val="ru-RU"/>
-        </w:rPr>
-        <w:t xml:space="preserve"> </w:t>
-      </w:r>
-      <w:proofErr w:type="spellStart"/>
-      <w:r>
-        <w:rPr>
-          <w:rFonts w:ascii="Times New Roman" w:hAnsi="Times New Roman"/>
-          <w:sz w:val="28"/>
-          <w:szCs w:val="28"/>
-          <w:lang w:val="ru-RU"/>
-        </w:rPr>
-        <w:t>роботи</w:t>
-      </w:r>
-      <w:proofErr w:type="spellEnd"/>
-      <w:r>
-        <w:rPr>
-          <w:rFonts w:ascii="Times New Roman" w:hAnsi="Times New Roman"/>
-          <w:sz w:val="28"/>
-          <w:szCs w:val="28"/>
-          <w:lang w:val="ru-RU"/>
-        </w:rPr>
-        <w:t xml:space="preserve"> нами </w:t>
-      </w:r>
-      <w:proofErr w:type="spellStart"/>
-      <w:r>
-        <w:rPr>
-          <w:rFonts w:ascii="Times New Roman" w:hAnsi="Times New Roman"/>
-          <w:sz w:val="28"/>
-          <w:szCs w:val="28"/>
-          <w:lang w:val="ru-RU"/>
-        </w:rPr>
-        <w:t>було</w:t>
-      </w:r>
-      <w:proofErr w:type="spellEnd"/>
-      <w:r>
-        <w:rPr>
-          <w:rFonts w:ascii="Times New Roman" w:hAnsi="Times New Roman"/>
-          <w:sz w:val="28"/>
-          <w:szCs w:val="28"/>
-          <w:lang w:val="ru-RU"/>
-        </w:rPr>
-        <w:t xml:space="preserve"> </w:t>
-      </w:r>
-      <w:proofErr w:type="spellStart"/>
-      <w:r>
-        <w:rPr>
-          <w:rFonts w:ascii="Times New Roman" w:hAnsi="Times New Roman"/>
-          <w:sz w:val="28"/>
-          <w:szCs w:val="28"/>
-          <w:lang w:val="ru-RU"/>
-        </w:rPr>
-        <w:t>освоєно</w:t>
-      </w:r>
-      <w:proofErr w:type="spellEnd"/>
-      <w:r>
-        <w:rPr>
-          <w:rFonts w:ascii="Times New Roman" w:hAnsi="Times New Roman"/>
-          <w:sz w:val="28"/>
-          <w:szCs w:val="28"/>
-          <w:lang w:val="ru-RU"/>
-        </w:rPr>
-        <w:t xml:space="preserve"> </w:t>
-      </w:r>
-      <w:proofErr w:type="spellStart"/>
-      <w:r>
-        <w:rPr>
-          <w:rFonts w:ascii="Times New Roman" w:hAnsi="Times New Roman"/>
-          <w:sz w:val="28"/>
-          <w:szCs w:val="28"/>
-          <w:lang w:val="ru-RU"/>
-        </w:rPr>
-        <w:t>наступні</w:t>
-      </w:r>
-      <w:proofErr w:type="spellEnd"/>
-      <w:r>
-        <w:rPr>
-          <w:rFonts w:ascii="Times New Roman" w:hAnsi="Times New Roman"/>
-          <w:sz w:val="28"/>
-          <w:szCs w:val="28"/>
-          <w:lang w:val="ru-RU"/>
-        </w:rPr>
-        <w:t xml:space="preserve"> </w:t>
-      </w:r>
-      <w:proofErr w:type="spellStart"/>
-      <w:r>
-        <w:rPr>
-          <w:rFonts w:ascii="Times New Roman" w:hAnsi="Times New Roman"/>
-          <w:sz w:val="28"/>
-          <w:szCs w:val="28"/>
-          <w:lang w:val="ru-RU"/>
-        </w:rPr>
-        <w:t>навики</w:t>
-      </w:r>
-      <w:proofErr w:type="spellEnd"/>
-      <w:r>
-        <w:rPr>
-          <w:rFonts w:ascii="Times New Roman" w:hAnsi="Times New Roman"/>
-          <w:sz w:val="28"/>
-          <w:szCs w:val="28"/>
-          <w:lang w:val="ru-RU"/>
-        </w:rPr>
-        <w:t xml:space="preserve"> </w:t>
-      </w:r>
-      <w:r>
-        <w:rPr>
-          <w:rFonts w:ascii="Times New Roman" w:hAnsi="Times New Roman"/>
-          <w:sz w:val="28"/>
-          <w:szCs w:val="28"/>
           <w:lang w:val="uk-UA"/>
         </w:rPr>
+        <w:t xml:space="preserve">При виконанні даної роботи нами було освоєно наступні навики </w:t>
+      </w:r>
+      <w:r>
+        <w:rPr>
+          <w:rFonts w:ascii="Times New Roman" w:hAnsi="Times New Roman"/>
+          <w:sz w:val="28"/>
+          <w:szCs w:val="28"/>
+          <w:lang w:val="uk-UA"/>
+        </w:rPr>
         <w:t xml:space="preserve">роботи з </w:t>
       </w:r>
       <w:r>
@@ -16269,7 +15929,7 @@
           <w:rFonts w:ascii="Times New Roman" w:hAnsi="Times New Roman"/>
           <w:sz w:val="28"/>
           <w:szCs w:val="28"/>
-          <w:lang w:val="ru-RU"/>
+          <w:lang w:val="uk-UA"/>
         </w:rPr>
         <w:t xml:space="preserve"> </w:t>
       </w:r>
@@ -16286,40 +15946,10 @@
           <w:rFonts w:ascii="Times New Roman" w:hAnsi="Times New Roman"/>
           <w:sz w:val="28"/>
           <w:szCs w:val="28"/>
-          <w:lang w:val="ru-RU"/>
+          <w:lang w:val="uk-UA"/>
         </w:rPr>
         <w:t>:</w:t>
       </w:r>
-    </w:p>
-    <w:p>
-      <w:pPr>
-        <w:keepNext/>
-        <w:tabs>
-          <w:tab w:val="left" w:pos="0"/>
-          <w:tab w:val="left" w:pos="540"/>
-        </w:tabs>
-        <w:autoSpaceDE w:val="0"/>
-        <w:autoSpaceDN w:val="0"/>
-        <w:adjustRightInd w:val="0"/>
-        <w:spacing w:line="276" w:lineRule="auto"/>
-        <w:ind w:firstLine="680"/>
-        <w:jc w:val="both"/>
-        <w:rPr>
-          <w:rFonts w:ascii="Times New Roman" w:hAnsi="Times New Roman"/>
-          <w:sz w:val="28"/>
-          <w:szCs w:val="28"/>
-          <w:lang w:val="ru-RU"/>
-        </w:rPr>
-      </w:pPr>
-      <w:r>
-        <w:rPr>
-          <w:rFonts w:ascii="Times New Roman" w:hAnsi="Times New Roman"/>
-          <w:sz w:val="28"/>
-          <w:szCs w:val="28"/>
-          <w:lang w:val="ru-RU"/>
-        </w:rPr>
-        <w:t>·</w:t>
-      </w:r>
       <w:r>
         <w:rPr>
           <w:rFonts w:ascii="Times New Roman" w:hAnsi="Times New Roman"/>
@@ -16334,954 +15964,86 @@
           <w:rFonts w:ascii="Times New Roman" w:hAnsi="Times New Roman"/>
           <w:sz w:val="28"/>
           <w:szCs w:val="28"/>
-          <w:lang w:val="ru-RU"/>
-        </w:rPr>
-        <w:tab/>
-      </w:r>
-      <w:proofErr w:type="spellStart"/>
-      <w:r>
-        <w:rPr>
-          <w:rFonts w:ascii="Times New Roman" w:hAnsi="Times New Roman"/>
-          <w:sz w:val="28"/>
-          <w:szCs w:val="28"/>
-          <w:lang w:val="ru-RU"/>
-        </w:rPr>
-        <w:t>Загальне</w:t>
-      </w:r>
-      <w:proofErr w:type="spellEnd"/>
-      <w:r>
-        <w:rPr>
-          <w:rFonts w:ascii="Times New Roman" w:hAnsi="Times New Roman"/>
-          <w:sz w:val="28"/>
-          <w:szCs w:val="28"/>
-          <w:lang w:val="ru-RU"/>
-        </w:rPr>
-        <w:t xml:space="preserve"> </w:t>
-      </w:r>
-      <w:proofErr w:type="spellStart"/>
-      <w:r>
-        <w:rPr>
-          <w:rFonts w:ascii="Times New Roman" w:hAnsi="Times New Roman"/>
-          <w:sz w:val="28"/>
-          <w:szCs w:val="28"/>
-          <w:lang w:val="ru-RU"/>
-        </w:rPr>
-        <w:t>знайомство</w:t>
-      </w:r>
-      <w:proofErr w:type="spellEnd"/>
-      <w:r>
-        <w:rPr>
-          <w:rFonts w:ascii="Times New Roman" w:hAnsi="Times New Roman"/>
-          <w:sz w:val="28"/>
-          <w:szCs w:val="28"/>
-          <w:lang w:val="ru-RU"/>
-        </w:rPr>
-        <w:t xml:space="preserve"> з </w:t>
-      </w:r>
-      <w:proofErr w:type="spellStart"/>
-      <w:r>
-        <w:rPr>
-          <w:rFonts w:ascii="Times New Roman" w:hAnsi="Times New Roman"/>
-          <w:sz w:val="28"/>
-          <w:szCs w:val="28"/>
-          <w:lang w:val="ru-RU"/>
-        </w:rPr>
-        <w:t>інтерфейсом</w:t>
-      </w:r>
-      <w:proofErr w:type="spellEnd"/>
-      <w:r>
-        <w:rPr>
-          <w:rFonts w:ascii="Times New Roman" w:hAnsi="Times New Roman"/>
-          <w:sz w:val="28"/>
-          <w:szCs w:val="28"/>
-          <w:lang w:val="ru-RU"/>
-        </w:rPr>
-        <w:t xml:space="preserve"> і </w:t>
-      </w:r>
-      <w:proofErr w:type="spellStart"/>
-      <w:r>
-        <w:rPr>
-          <w:rFonts w:ascii="Times New Roman" w:hAnsi="Times New Roman"/>
-          <w:sz w:val="28"/>
-          <w:szCs w:val="28"/>
-          <w:lang w:val="ru-RU"/>
-        </w:rPr>
-        <w:t>попередні</w:t>
-      </w:r>
-      <w:proofErr w:type="spellEnd"/>
-      <w:r>
-        <w:rPr>
-          <w:rFonts w:ascii="Times New Roman" w:hAnsi="Times New Roman"/>
-          <w:sz w:val="28"/>
-          <w:szCs w:val="28"/>
-          <w:lang w:val="ru-RU"/>
-        </w:rPr>
-        <w:t xml:space="preserve"> настройки</w:t>
-      </w:r>
-    </w:p>
-    <w:p>
-      <w:pPr>
-        <w:keepNext/>
-        <w:tabs>
-          <w:tab w:val="left" w:pos="0"/>
-          <w:tab w:val="left" w:pos="540"/>
-        </w:tabs>
-        <w:autoSpaceDE w:val="0"/>
-        <w:autoSpaceDN w:val="0"/>
-        <w:adjustRightInd w:val="0"/>
-        <w:spacing w:line="276" w:lineRule="auto"/>
-        <w:ind w:firstLine="680"/>
-        <w:jc w:val="both"/>
-        <w:rPr>
-          <w:rFonts w:ascii="Times New Roman" w:hAnsi="Times New Roman"/>
-          <w:sz w:val="28"/>
-          <w:szCs w:val="28"/>
-          <w:lang w:val="ru-RU"/>
-        </w:rPr>
-      </w:pPr>
-      <w:r>
-        <w:rPr>
-          <w:rFonts w:ascii="Times New Roman" w:hAnsi="Times New Roman"/>
-          <w:sz w:val="28"/>
-          <w:szCs w:val="28"/>
-          <w:lang w:val="ru-RU"/>
-        </w:rPr>
-        <w:t>·</w:t>
-      </w:r>
-      <w:r>
-        <w:rPr>
-          <w:rFonts w:ascii="Times New Roman" w:hAnsi="Times New Roman"/>
-          <w:sz w:val="28"/>
-          <w:szCs w:val="28"/>
-          <w:lang w:val="ru-RU"/>
-        </w:rPr>
-        <w:tab/>
-      </w:r>
-      <w:proofErr w:type="spellStart"/>
-      <w:r>
-        <w:rPr>
-          <w:rFonts w:ascii="Times New Roman" w:hAnsi="Times New Roman"/>
-          <w:sz w:val="28"/>
-          <w:szCs w:val="28"/>
-          <w:lang w:val="ru-RU"/>
-        </w:rPr>
-        <w:t>Відкриття</w:t>
-      </w:r>
-      <w:proofErr w:type="spellEnd"/>
-      <w:r>
-        <w:rPr>
-          <w:rFonts w:ascii="Times New Roman" w:hAnsi="Times New Roman"/>
-          <w:sz w:val="28"/>
-          <w:szCs w:val="28"/>
-          <w:lang w:val="ru-RU"/>
-        </w:rPr>
-        <w:t xml:space="preserve"> нового проекту</w:t>
-      </w:r>
-    </w:p>
-    <w:p>
-      <w:pPr>
-        <w:keepNext/>
-        <w:tabs>
-          <w:tab w:val="left" w:pos="0"/>
-          <w:tab w:val="left" w:pos="540"/>
-        </w:tabs>
-        <w:autoSpaceDE w:val="0"/>
-        <w:autoSpaceDN w:val="0"/>
-        <w:adjustRightInd w:val="0"/>
-        <w:spacing w:line="276" w:lineRule="auto"/>
-        <w:ind w:firstLine="680"/>
-        <w:jc w:val="both"/>
-        <w:rPr>
-          <w:rFonts w:ascii="Times New Roman" w:hAnsi="Times New Roman"/>
-          <w:sz w:val="28"/>
-          <w:szCs w:val="28"/>
-          <w:lang w:val="ru-RU"/>
-        </w:rPr>
-      </w:pPr>
-      <w:r>
-        <w:rPr>
-          <w:rFonts w:ascii="Times New Roman" w:hAnsi="Times New Roman"/>
-          <w:sz w:val="28"/>
-          <w:szCs w:val="28"/>
-          <w:lang w:val="ru-RU"/>
-        </w:rPr>
-        <w:t>·</w:t>
-      </w:r>
-      <w:r>
-        <w:rPr>
-          <w:rFonts w:ascii="Times New Roman" w:hAnsi="Times New Roman"/>
-          <w:sz w:val="28"/>
-          <w:szCs w:val="28"/>
-          <w:lang w:val="ru-RU"/>
-        </w:rPr>
-        <w:tab/>
-        <w:t xml:space="preserve">Настройка </w:t>
-      </w:r>
-      <w:proofErr w:type="spellStart"/>
-      <w:r>
-        <w:rPr>
-          <w:rFonts w:ascii="Times New Roman" w:hAnsi="Times New Roman"/>
-          <w:sz w:val="28"/>
-          <w:szCs w:val="28"/>
-          <w:lang w:val="ru-RU"/>
-        </w:rPr>
-        <w:t>параметрі</w:t>
-      </w:r>
-      <w:proofErr w:type="gramStart"/>
-      <w:r>
-        <w:rPr>
-          <w:rFonts w:ascii="Times New Roman" w:hAnsi="Times New Roman"/>
-          <w:sz w:val="28"/>
-          <w:szCs w:val="28"/>
-          <w:lang w:val="ru-RU"/>
-        </w:rPr>
-        <w:t>в</w:t>
-      </w:r>
-      <w:proofErr w:type="spellEnd"/>
-      <w:proofErr w:type="gramEnd"/>
-      <w:r>
-        <w:rPr>
-          <w:rFonts w:ascii="Times New Roman" w:hAnsi="Times New Roman"/>
-          <w:sz w:val="28"/>
-          <w:szCs w:val="28"/>
-          <w:lang w:val="ru-RU"/>
-        </w:rPr>
-        <w:t xml:space="preserve"> проекту</w:t>
-      </w:r>
-    </w:p>
-    <w:p>
-      <w:pPr>
-        <w:keepNext/>
-        <w:tabs>
-          <w:tab w:val="left" w:pos="0"/>
-          <w:tab w:val="left" w:pos="540"/>
-        </w:tabs>
-        <w:autoSpaceDE w:val="0"/>
-        <w:autoSpaceDN w:val="0"/>
-        <w:adjustRightInd w:val="0"/>
-        <w:spacing w:line="276" w:lineRule="auto"/>
-        <w:ind w:firstLine="680"/>
-        <w:jc w:val="both"/>
-        <w:rPr>
-          <w:rFonts w:ascii="Times New Roman" w:hAnsi="Times New Roman"/>
-          <w:sz w:val="28"/>
-          <w:szCs w:val="28"/>
-          <w:lang w:val="ru-RU"/>
-        </w:rPr>
-      </w:pPr>
-      <w:r>
-        <w:rPr>
-          <w:rFonts w:ascii="Times New Roman" w:hAnsi="Times New Roman"/>
-          <w:sz w:val="28"/>
-          <w:szCs w:val="28"/>
-          <w:lang w:val="ru-RU"/>
-        </w:rPr>
-        <w:t>·</w:t>
-      </w:r>
-      <w:r>
-        <w:rPr>
-          <w:rFonts w:ascii="Times New Roman" w:hAnsi="Times New Roman"/>
-          <w:sz w:val="28"/>
-          <w:szCs w:val="28"/>
-          <w:lang w:val="ru-RU"/>
-        </w:rPr>
-        <w:tab/>
-      </w:r>
-      <w:proofErr w:type="spellStart"/>
-      <w:r>
-        <w:rPr>
-          <w:rFonts w:ascii="Times New Roman" w:hAnsi="Times New Roman"/>
-          <w:sz w:val="28"/>
-          <w:szCs w:val="28"/>
-          <w:lang w:val="ru-RU"/>
-        </w:rPr>
-        <w:t>Формування</w:t>
-      </w:r>
-      <w:proofErr w:type="spellEnd"/>
-      <w:r>
-        <w:rPr>
-          <w:rFonts w:ascii="Times New Roman" w:hAnsi="Times New Roman"/>
-          <w:sz w:val="28"/>
-          <w:szCs w:val="28"/>
-          <w:lang w:val="ru-RU"/>
-        </w:rPr>
-        <w:t xml:space="preserve"> </w:t>
-      </w:r>
-      <w:proofErr w:type="spellStart"/>
-      <w:r>
-        <w:rPr>
-          <w:rFonts w:ascii="Times New Roman" w:hAnsi="Times New Roman"/>
-          <w:sz w:val="28"/>
-          <w:szCs w:val="28"/>
-          <w:lang w:val="ru-RU"/>
-        </w:rPr>
-        <w:t>ієрархії</w:t>
-      </w:r>
-      <w:proofErr w:type="spellEnd"/>
-      <w:r>
-        <w:rPr>
-          <w:rFonts w:ascii="Times New Roman" w:hAnsi="Times New Roman"/>
-          <w:sz w:val="28"/>
-          <w:szCs w:val="28"/>
-          <w:lang w:val="ru-RU"/>
-        </w:rPr>
-        <w:t xml:space="preserve"> і </w:t>
-      </w:r>
-      <w:proofErr w:type="spellStart"/>
-      <w:r>
-        <w:rPr>
-          <w:rFonts w:ascii="Times New Roman" w:hAnsi="Times New Roman"/>
-          <w:sz w:val="28"/>
-          <w:szCs w:val="28"/>
-          <w:lang w:val="ru-RU"/>
-        </w:rPr>
-        <w:t>взаємозв'язку</w:t>
-      </w:r>
-      <w:proofErr w:type="spellEnd"/>
-      <w:r>
-        <w:rPr>
-          <w:rFonts w:ascii="Times New Roman" w:hAnsi="Times New Roman"/>
-          <w:sz w:val="28"/>
-          <w:szCs w:val="28"/>
-          <w:lang w:val="ru-RU"/>
-        </w:rPr>
-        <w:t xml:space="preserve"> </w:t>
-      </w:r>
-      <w:proofErr w:type="spellStart"/>
-      <w:r>
-        <w:rPr>
-          <w:rFonts w:ascii="Times New Roman" w:hAnsi="Times New Roman"/>
-          <w:sz w:val="28"/>
-          <w:szCs w:val="28"/>
-          <w:lang w:val="ru-RU"/>
-        </w:rPr>
-        <w:t>завдань</w:t>
-      </w:r>
-      <w:proofErr w:type="spellEnd"/>
-      <w:r>
-        <w:rPr>
-          <w:rFonts w:ascii="Times New Roman" w:hAnsi="Times New Roman"/>
-          <w:sz w:val="28"/>
-          <w:szCs w:val="28"/>
-          <w:lang w:val="ru-RU"/>
-        </w:rPr>
-        <w:t xml:space="preserve"> проекту</w:t>
-      </w:r>
-    </w:p>
-    <w:p>
-      <w:pPr>
-        <w:keepNext/>
-        <w:tabs>
-          <w:tab w:val="left" w:pos="0"/>
-          <w:tab w:val="left" w:pos="540"/>
-        </w:tabs>
-        <w:autoSpaceDE w:val="0"/>
-        <w:autoSpaceDN w:val="0"/>
-        <w:adjustRightInd w:val="0"/>
-        <w:spacing w:line="276" w:lineRule="auto"/>
-        <w:ind w:firstLine="680"/>
-        <w:jc w:val="both"/>
-        <w:rPr>
-          <w:rFonts w:ascii="Times New Roman" w:hAnsi="Times New Roman"/>
-          <w:sz w:val="28"/>
-          <w:szCs w:val="28"/>
-          <w:lang w:val="ru-RU"/>
-        </w:rPr>
-      </w:pPr>
-      <w:r>
-        <w:rPr>
-          <w:rFonts w:ascii="Times New Roman" w:hAnsi="Times New Roman"/>
-          <w:sz w:val="28"/>
-          <w:szCs w:val="28"/>
-          <w:lang w:val="ru-RU"/>
-        </w:rPr>
-        <w:t>·</w:t>
-      </w:r>
-      <w:r>
-        <w:rPr>
-          <w:rFonts w:ascii="Times New Roman" w:hAnsi="Times New Roman"/>
-          <w:sz w:val="28"/>
-          <w:szCs w:val="28"/>
-          <w:lang w:val="ru-RU"/>
-        </w:rPr>
-        <w:tab/>
-      </w:r>
-      <w:proofErr w:type="spellStart"/>
-      <w:r>
-        <w:rPr>
-          <w:rFonts w:ascii="Times New Roman" w:hAnsi="Times New Roman"/>
-          <w:sz w:val="28"/>
-          <w:szCs w:val="28"/>
-          <w:lang w:val="ru-RU"/>
-        </w:rPr>
-        <w:t>Призначення</w:t>
-      </w:r>
-      <w:proofErr w:type="spellEnd"/>
-      <w:r>
-        <w:rPr>
-          <w:rFonts w:ascii="Times New Roman" w:hAnsi="Times New Roman"/>
-          <w:sz w:val="28"/>
-          <w:szCs w:val="28"/>
-          <w:lang w:val="ru-RU"/>
-        </w:rPr>
-        <w:t xml:space="preserve"> </w:t>
-      </w:r>
-      <w:proofErr w:type="spellStart"/>
-      <w:r>
-        <w:rPr>
-          <w:rFonts w:ascii="Times New Roman" w:hAnsi="Times New Roman"/>
-          <w:sz w:val="28"/>
-          <w:szCs w:val="28"/>
-          <w:lang w:val="ru-RU"/>
-        </w:rPr>
-        <w:t>ресурсів</w:t>
-      </w:r>
-      <w:proofErr w:type="spellEnd"/>
-      <w:r>
-        <w:rPr>
-          <w:rFonts w:ascii="Times New Roman" w:hAnsi="Times New Roman"/>
-          <w:sz w:val="28"/>
-          <w:szCs w:val="28"/>
-          <w:lang w:val="ru-RU"/>
-        </w:rPr>
-        <w:t xml:space="preserve"> </w:t>
-      </w:r>
-      <w:proofErr w:type="spellStart"/>
-      <w:r>
-        <w:rPr>
-          <w:rFonts w:ascii="Times New Roman" w:hAnsi="Times New Roman"/>
-          <w:sz w:val="28"/>
-          <w:szCs w:val="28"/>
-          <w:lang w:val="ru-RU"/>
-        </w:rPr>
-        <w:t>завданням</w:t>
-      </w:r>
-      <w:proofErr w:type="spellEnd"/>
-    </w:p>
-    <w:p>
-      <w:pPr>
-        <w:keepNext/>
-        <w:tabs>
-          <w:tab w:val="left" w:pos="0"/>
-          <w:tab w:val="left" w:pos="540"/>
-        </w:tabs>
-        <w:autoSpaceDE w:val="0"/>
-        <w:autoSpaceDN w:val="0"/>
-        <w:adjustRightInd w:val="0"/>
-        <w:spacing w:line="276" w:lineRule="auto"/>
-        <w:ind w:firstLine="680"/>
-        <w:jc w:val="both"/>
-        <w:rPr>
-          <w:rFonts w:ascii="Times New Roman" w:hAnsi="Times New Roman"/>
-          <w:sz w:val="28"/>
-          <w:szCs w:val="28"/>
-          <w:lang w:val="ru-RU"/>
-        </w:rPr>
-      </w:pPr>
-      <w:r>
-        <w:rPr>
-          <w:rFonts w:ascii="Times New Roman" w:hAnsi="Times New Roman"/>
-          <w:sz w:val="28"/>
-          <w:szCs w:val="28"/>
-          <w:lang w:val="ru-RU"/>
-        </w:rPr>
-        <w:t>·</w:t>
-      </w:r>
-      <w:r>
-        <w:rPr>
-          <w:rFonts w:ascii="Times New Roman" w:hAnsi="Times New Roman"/>
-          <w:sz w:val="28"/>
-          <w:szCs w:val="28"/>
-          <w:lang w:val="ru-RU"/>
-        </w:rPr>
-        <w:tab/>
-      </w:r>
-      <w:proofErr w:type="spellStart"/>
-      <w:r>
-        <w:rPr>
-          <w:rFonts w:ascii="Times New Roman" w:hAnsi="Times New Roman"/>
-          <w:sz w:val="28"/>
-          <w:szCs w:val="28"/>
-          <w:lang w:val="ru-RU"/>
-        </w:rPr>
-        <w:t>Побудова</w:t>
-      </w:r>
-      <w:proofErr w:type="spellEnd"/>
-      <w:r>
-        <w:rPr>
-          <w:rFonts w:ascii="Times New Roman" w:hAnsi="Times New Roman"/>
-          <w:sz w:val="28"/>
-          <w:szCs w:val="28"/>
-          <w:lang w:val="ru-RU"/>
-        </w:rPr>
-        <w:t xml:space="preserve"> </w:t>
-      </w:r>
-      <w:proofErr w:type="spellStart"/>
-      <w:r>
-        <w:rPr>
-          <w:rFonts w:ascii="Times New Roman" w:hAnsi="Times New Roman"/>
-          <w:sz w:val="28"/>
-          <w:szCs w:val="28"/>
-          <w:lang w:val="ru-RU"/>
-        </w:rPr>
-        <w:t>мережевого</w:t>
-      </w:r>
-      <w:proofErr w:type="spellEnd"/>
-      <w:r>
-        <w:rPr>
-          <w:rFonts w:ascii="Times New Roman" w:hAnsi="Times New Roman"/>
-          <w:sz w:val="28"/>
-          <w:szCs w:val="28"/>
-          <w:lang w:val="ru-RU"/>
-        </w:rPr>
-        <w:t xml:space="preserve"> </w:t>
-      </w:r>
-      <w:proofErr w:type="spellStart"/>
-      <w:r>
-        <w:rPr>
-          <w:rFonts w:ascii="Times New Roman" w:hAnsi="Times New Roman"/>
-          <w:sz w:val="28"/>
-          <w:szCs w:val="28"/>
-          <w:lang w:val="ru-RU"/>
-        </w:rPr>
-        <w:t>графіка</w:t>
-      </w:r>
-      <w:proofErr w:type="spellEnd"/>
-      <w:r>
-        <w:rPr>
-          <w:rFonts w:ascii="Times New Roman" w:hAnsi="Times New Roman"/>
-          <w:sz w:val="28"/>
-          <w:szCs w:val="28"/>
-          <w:lang w:val="ru-RU"/>
-        </w:rPr>
-        <w:t xml:space="preserve"> з </w:t>
-      </w:r>
-      <w:proofErr w:type="spellStart"/>
-      <w:r>
-        <w:rPr>
-          <w:rFonts w:ascii="Times New Roman" w:hAnsi="Times New Roman"/>
-          <w:sz w:val="28"/>
-          <w:szCs w:val="28"/>
-          <w:lang w:val="ru-RU"/>
-        </w:rPr>
-        <w:t>виділенням</w:t>
-      </w:r>
-      <w:proofErr w:type="spellEnd"/>
-      <w:r>
-        <w:rPr>
-          <w:rFonts w:ascii="Times New Roman" w:hAnsi="Times New Roman"/>
-          <w:sz w:val="28"/>
-          <w:szCs w:val="28"/>
-          <w:lang w:val="ru-RU"/>
-        </w:rPr>
-        <w:t xml:space="preserve"> </w:t>
-      </w:r>
-      <w:proofErr w:type="gramStart"/>
-      <w:r>
-        <w:rPr>
-          <w:rFonts w:ascii="Times New Roman" w:hAnsi="Times New Roman"/>
-          <w:sz w:val="28"/>
-          <w:szCs w:val="28"/>
-          <w:lang w:val="ru-RU"/>
-        </w:rPr>
-        <w:t>критичного</w:t>
-      </w:r>
-      <w:proofErr w:type="gramEnd"/>
-      <w:r>
-        <w:rPr>
-          <w:rFonts w:ascii="Times New Roman" w:hAnsi="Times New Roman"/>
-          <w:sz w:val="28"/>
-          <w:szCs w:val="28"/>
-          <w:lang w:val="ru-RU"/>
-        </w:rPr>
-        <w:t xml:space="preserve"> шляху і </w:t>
-      </w:r>
-      <w:proofErr w:type="spellStart"/>
-      <w:r>
-        <w:rPr>
-          <w:rFonts w:ascii="Times New Roman" w:hAnsi="Times New Roman"/>
-          <w:sz w:val="28"/>
-          <w:szCs w:val="28"/>
-          <w:lang w:val="ru-RU"/>
-        </w:rPr>
-        <w:t>виведення</w:t>
-      </w:r>
-      <w:proofErr w:type="spellEnd"/>
-      <w:r>
-        <w:rPr>
-          <w:rFonts w:ascii="Times New Roman" w:hAnsi="Times New Roman"/>
-          <w:sz w:val="28"/>
-          <w:szCs w:val="28"/>
-          <w:lang w:val="ru-RU"/>
-        </w:rPr>
-        <w:t xml:space="preserve"> </w:t>
-      </w:r>
-      <w:proofErr w:type="spellStart"/>
-      <w:r>
-        <w:rPr>
-          <w:rFonts w:ascii="Times New Roman" w:hAnsi="Times New Roman"/>
-          <w:sz w:val="28"/>
-          <w:szCs w:val="28"/>
-          <w:lang w:val="ru-RU"/>
-        </w:rPr>
-        <w:t>основних</w:t>
-      </w:r>
-      <w:proofErr w:type="spellEnd"/>
-      <w:r>
-        <w:rPr>
-          <w:rFonts w:ascii="Times New Roman" w:hAnsi="Times New Roman"/>
-          <w:sz w:val="28"/>
-          <w:szCs w:val="28"/>
-          <w:lang w:val="ru-RU"/>
-        </w:rPr>
-        <w:t xml:space="preserve"> </w:t>
-      </w:r>
-      <w:proofErr w:type="spellStart"/>
-      <w:r>
-        <w:rPr>
-          <w:rFonts w:ascii="Times New Roman" w:hAnsi="Times New Roman"/>
-          <w:sz w:val="28"/>
-          <w:szCs w:val="28"/>
-          <w:lang w:val="ru-RU"/>
-        </w:rPr>
-        <w:t>тимчасових</w:t>
-      </w:r>
-      <w:proofErr w:type="spellEnd"/>
-      <w:r>
-        <w:rPr>
-          <w:rFonts w:ascii="Times New Roman" w:hAnsi="Times New Roman"/>
-          <w:sz w:val="28"/>
-          <w:szCs w:val="28"/>
-          <w:lang w:val="ru-RU"/>
-        </w:rPr>
-        <w:t xml:space="preserve"> характеристик </w:t>
-      </w:r>
-      <w:proofErr w:type="spellStart"/>
-      <w:r>
-        <w:rPr>
-          <w:rFonts w:ascii="Times New Roman" w:hAnsi="Times New Roman"/>
-          <w:sz w:val="28"/>
-          <w:szCs w:val="28"/>
-          <w:lang w:val="ru-RU"/>
-        </w:rPr>
-        <w:t>робіт</w:t>
-      </w:r>
-      <w:proofErr w:type="spellEnd"/>
-    </w:p>
-    <w:p>
-      <w:pPr>
-        <w:keepNext/>
-        <w:tabs>
-          <w:tab w:val="left" w:pos="0"/>
-          <w:tab w:val="left" w:pos="540"/>
-        </w:tabs>
-        <w:autoSpaceDE w:val="0"/>
-        <w:autoSpaceDN w:val="0"/>
-        <w:adjustRightInd w:val="0"/>
-        <w:spacing w:line="276" w:lineRule="auto"/>
-        <w:ind w:firstLine="680"/>
-        <w:jc w:val="both"/>
-        <w:rPr>
-          <w:rFonts w:ascii="Times New Roman" w:hAnsi="Times New Roman"/>
-          <w:sz w:val="28"/>
-          <w:szCs w:val="28"/>
-          <w:lang w:val="ru-RU"/>
-        </w:rPr>
-      </w:pPr>
-      <w:r>
-        <w:rPr>
-          <w:rFonts w:ascii="Times New Roman" w:hAnsi="Times New Roman"/>
-          <w:sz w:val="28"/>
-          <w:szCs w:val="28"/>
-          <w:lang w:val="ru-RU"/>
-        </w:rPr>
-        <w:t>·</w:t>
-      </w:r>
-      <w:r>
-        <w:rPr>
-          <w:rFonts w:ascii="Times New Roman" w:hAnsi="Times New Roman"/>
-          <w:sz w:val="28"/>
-          <w:szCs w:val="28"/>
-          <w:lang w:val="ru-RU"/>
-        </w:rPr>
-        <w:tab/>
-      </w:r>
-      <w:proofErr w:type="spellStart"/>
-      <w:r>
-        <w:rPr>
-          <w:rFonts w:ascii="Times New Roman" w:hAnsi="Times New Roman"/>
-          <w:sz w:val="28"/>
-          <w:szCs w:val="28"/>
-          <w:lang w:val="ru-RU"/>
-        </w:rPr>
-        <w:t>Побудова</w:t>
-      </w:r>
-      <w:proofErr w:type="spellEnd"/>
-      <w:r>
-        <w:rPr>
-          <w:rFonts w:ascii="Times New Roman" w:hAnsi="Times New Roman"/>
-          <w:sz w:val="28"/>
-          <w:szCs w:val="28"/>
-          <w:lang w:val="ru-RU"/>
-        </w:rPr>
-        <w:t xml:space="preserve"> </w:t>
-      </w:r>
-      <w:proofErr w:type="spellStart"/>
-      <w:r>
-        <w:rPr>
-          <w:rFonts w:ascii="Times New Roman" w:hAnsi="Times New Roman"/>
-          <w:sz w:val="28"/>
-          <w:szCs w:val="28"/>
-          <w:lang w:val="ru-RU"/>
-        </w:rPr>
-        <w:t>діаграми</w:t>
-      </w:r>
-      <w:proofErr w:type="spellEnd"/>
-      <w:r>
-        <w:rPr>
-          <w:rFonts w:ascii="Times New Roman" w:hAnsi="Times New Roman"/>
-          <w:sz w:val="28"/>
-          <w:szCs w:val="28"/>
-          <w:lang w:val="ru-RU"/>
-        </w:rPr>
-        <w:t xml:space="preserve"> </w:t>
-      </w:r>
-      <w:proofErr w:type="spellStart"/>
-      <w:r>
-        <w:rPr>
-          <w:rFonts w:ascii="Times New Roman" w:hAnsi="Times New Roman"/>
-          <w:sz w:val="28"/>
-          <w:szCs w:val="28"/>
-          <w:lang w:val="ru-RU"/>
-        </w:rPr>
-        <w:t>Ганта</w:t>
-      </w:r>
-      <w:proofErr w:type="spellEnd"/>
-      <w:r>
-        <w:rPr>
-          <w:rFonts w:ascii="Times New Roman" w:hAnsi="Times New Roman"/>
-          <w:sz w:val="28"/>
-          <w:szCs w:val="28"/>
-          <w:lang w:val="ru-RU"/>
-        </w:rPr>
-        <w:t xml:space="preserve"> з </w:t>
-      </w:r>
-      <w:proofErr w:type="spellStart"/>
-      <w:r>
-        <w:rPr>
-          <w:rFonts w:ascii="Times New Roman" w:hAnsi="Times New Roman"/>
-          <w:sz w:val="28"/>
-          <w:szCs w:val="28"/>
-          <w:lang w:val="ru-RU"/>
-        </w:rPr>
-        <w:t>виділенням</w:t>
-      </w:r>
-      <w:proofErr w:type="spellEnd"/>
-      <w:r>
-        <w:rPr>
-          <w:rFonts w:ascii="Times New Roman" w:hAnsi="Times New Roman"/>
-          <w:sz w:val="28"/>
-          <w:szCs w:val="28"/>
-          <w:lang w:val="ru-RU"/>
-        </w:rPr>
-        <w:t xml:space="preserve"> </w:t>
-      </w:r>
-      <w:proofErr w:type="gramStart"/>
-      <w:r>
-        <w:rPr>
-          <w:rFonts w:ascii="Times New Roman" w:hAnsi="Times New Roman"/>
-          <w:sz w:val="28"/>
-          <w:szCs w:val="28"/>
-          <w:lang w:val="ru-RU"/>
-        </w:rPr>
-        <w:t>критичного</w:t>
-      </w:r>
-      <w:proofErr w:type="gramEnd"/>
-      <w:r>
-        <w:rPr>
-          <w:rFonts w:ascii="Times New Roman" w:hAnsi="Times New Roman"/>
-          <w:sz w:val="28"/>
-          <w:szCs w:val="28"/>
-          <w:lang w:val="ru-RU"/>
-        </w:rPr>
-        <w:t xml:space="preserve"> шляху і </w:t>
-      </w:r>
-      <w:proofErr w:type="spellStart"/>
-      <w:r>
-        <w:rPr>
-          <w:rFonts w:ascii="Times New Roman" w:hAnsi="Times New Roman"/>
-          <w:sz w:val="28"/>
-          <w:szCs w:val="28"/>
-          <w:lang w:val="ru-RU"/>
-        </w:rPr>
-        <w:t>виведення</w:t>
-      </w:r>
-      <w:proofErr w:type="spellEnd"/>
-      <w:r>
-        <w:rPr>
-          <w:rFonts w:ascii="Times New Roman" w:hAnsi="Times New Roman"/>
-          <w:sz w:val="28"/>
-          <w:szCs w:val="28"/>
-          <w:lang w:val="ru-RU"/>
-        </w:rPr>
-        <w:t xml:space="preserve"> </w:t>
-      </w:r>
-      <w:proofErr w:type="spellStart"/>
-      <w:r>
-        <w:rPr>
-          <w:rFonts w:ascii="Times New Roman" w:hAnsi="Times New Roman"/>
-          <w:sz w:val="28"/>
-          <w:szCs w:val="28"/>
-          <w:lang w:val="ru-RU"/>
-        </w:rPr>
-        <w:t>основних</w:t>
-      </w:r>
-      <w:proofErr w:type="spellEnd"/>
-      <w:r>
-        <w:rPr>
-          <w:rFonts w:ascii="Times New Roman" w:hAnsi="Times New Roman"/>
-          <w:sz w:val="28"/>
-          <w:szCs w:val="28"/>
-          <w:lang w:val="ru-RU"/>
-        </w:rPr>
-        <w:t xml:space="preserve"> </w:t>
-      </w:r>
-      <w:proofErr w:type="spellStart"/>
-      <w:r>
-        <w:rPr>
-          <w:rFonts w:ascii="Times New Roman" w:hAnsi="Times New Roman"/>
-          <w:sz w:val="28"/>
-          <w:szCs w:val="28"/>
-          <w:lang w:val="ru-RU"/>
-        </w:rPr>
-        <w:t>тимчасових</w:t>
-      </w:r>
-      <w:proofErr w:type="spellEnd"/>
-      <w:r>
-        <w:rPr>
-          <w:rFonts w:ascii="Times New Roman" w:hAnsi="Times New Roman"/>
-          <w:sz w:val="28"/>
-          <w:szCs w:val="28"/>
-          <w:lang w:val="ru-RU"/>
-        </w:rPr>
-        <w:t xml:space="preserve"> характеристик </w:t>
-      </w:r>
-      <w:proofErr w:type="spellStart"/>
-      <w:r>
-        <w:rPr>
-          <w:rFonts w:ascii="Times New Roman" w:hAnsi="Times New Roman"/>
-          <w:sz w:val="28"/>
-          <w:szCs w:val="28"/>
-          <w:lang w:val="ru-RU"/>
-        </w:rPr>
-        <w:t>робіт</w:t>
-      </w:r>
-      <w:proofErr w:type="spellEnd"/>
-    </w:p>
-    <w:p>
-      <w:pPr>
-        <w:keepNext/>
-        <w:tabs>
-          <w:tab w:val="left" w:pos="0"/>
-          <w:tab w:val="left" w:pos="540"/>
-        </w:tabs>
-        <w:autoSpaceDE w:val="0"/>
-        <w:autoSpaceDN w:val="0"/>
-        <w:adjustRightInd w:val="0"/>
-        <w:spacing w:line="276" w:lineRule="auto"/>
-        <w:ind w:firstLine="680"/>
-        <w:jc w:val="both"/>
-        <w:rPr>
-          <w:rFonts w:ascii="Times New Roman" w:hAnsi="Times New Roman"/>
-          <w:sz w:val="28"/>
-          <w:szCs w:val="28"/>
-        </w:rPr>
-      </w:pPr>
-      <w:r>
-        <w:rPr>
-          <w:rFonts w:ascii="Times New Roman" w:hAnsi="Times New Roman"/>
-          <w:sz w:val="28"/>
-          <w:szCs w:val="28"/>
-        </w:rPr>
-        <w:t>·</w:t>
-      </w:r>
-      <w:r>
-        <w:rPr>
-          <w:rFonts w:ascii="Times New Roman" w:hAnsi="Times New Roman"/>
-          <w:sz w:val="28"/>
-          <w:szCs w:val="28"/>
-        </w:rPr>
-        <w:tab/>
-      </w:r>
-      <w:proofErr w:type="spellStart"/>
-      <w:r>
-        <w:rPr>
-          <w:rFonts w:ascii="Times New Roman" w:hAnsi="Times New Roman"/>
-          <w:sz w:val="28"/>
-          <w:szCs w:val="28"/>
-        </w:rPr>
-        <w:t>Формування</w:t>
-      </w:r>
-      <w:proofErr w:type="spellEnd"/>
-      <w:r>
-        <w:rPr>
-          <w:rFonts w:ascii="Times New Roman" w:hAnsi="Times New Roman"/>
-          <w:sz w:val="28"/>
-          <w:szCs w:val="28"/>
-        </w:rPr>
-        <w:t xml:space="preserve"> </w:t>
-      </w:r>
-      <w:proofErr w:type="spellStart"/>
-      <w:r>
-        <w:rPr>
-          <w:rFonts w:ascii="Times New Roman" w:hAnsi="Times New Roman"/>
-          <w:sz w:val="28"/>
-          <w:szCs w:val="28"/>
-        </w:rPr>
-        <w:t>базового</w:t>
-      </w:r>
-      <w:proofErr w:type="spellEnd"/>
-      <w:r>
-        <w:rPr>
-          <w:rFonts w:ascii="Times New Roman" w:hAnsi="Times New Roman"/>
-          <w:sz w:val="28"/>
-          <w:szCs w:val="28"/>
-        </w:rPr>
-        <w:t xml:space="preserve"> </w:t>
-      </w:r>
-      <w:proofErr w:type="spellStart"/>
-      <w:r>
-        <w:rPr>
-          <w:rFonts w:ascii="Times New Roman" w:hAnsi="Times New Roman"/>
-          <w:sz w:val="28"/>
-          <w:szCs w:val="28"/>
-        </w:rPr>
-        <w:t>проекту</w:t>
-      </w:r>
-      <w:proofErr w:type="spellEnd"/>
+          <w:lang w:val="uk-UA"/>
+        </w:rPr>
+        <w:t>Настройка параметрів проекту</w:t>
+      </w:r>
+      <w:r>
+        <w:rPr>
+          <w:rFonts w:ascii="Times New Roman" w:hAnsi="Times New Roman"/>
+          <w:sz w:val="28"/>
+          <w:szCs w:val="28"/>
+          <w:lang w:val="uk-UA"/>
+        </w:rPr>
+        <w:t>, ф</w:t>
+      </w:r>
+      <w:r>
+        <w:rPr>
+          <w:rFonts w:ascii="Times New Roman" w:hAnsi="Times New Roman"/>
+          <w:sz w:val="28"/>
+          <w:szCs w:val="28"/>
+          <w:lang w:val="uk-UA"/>
+        </w:rPr>
+        <w:t>ормування ієрархії і взаємозв'язку завдань проекту</w:t>
+      </w:r>
+      <w:r>
+        <w:rPr>
+          <w:rFonts w:ascii="Times New Roman" w:hAnsi="Times New Roman"/>
+          <w:sz w:val="28"/>
+          <w:szCs w:val="28"/>
+          <w:lang w:val="uk-UA"/>
+        </w:rPr>
+        <w:t>, п</w:t>
+      </w:r>
+      <w:r>
+        <w:rPr>
+          <w:rFonts w:ascii="Times New Roman" w:hAnsi="Times New Roman"/>
+          <w:sz w:val="28"/>
+          <w:szCs w:val="28"/>
+          <w:lang w:val="uk-UA"/>
+        </w:rPr>
+        <w:t>ризначення ресурсів завданням</w:t>
+      </w:r>
+      <w:r>
+        <w:rPr>
+          <w:rFonts w:ascii="Times New Roman" w:hAnsi="Times New Roman"/>
+          <w:sz w:val="28"/>
+          <w:szCs w:val="28"/>
+          <w:lang w:val="uk-UA"/>
+        </w:rPr>
+        <w:t>, ф</w:t>
+      </w:r>
+      <w:r>
+        <w:rPr>
+          <w:rFonts w:ascii="Times New Roman" w:hAnsi="Times New Roman"/>
+          <w:sz w:val="28"/>
+          <w:szCs w:val="28"/>
+          <w:lang w:val="uk-UA"/>
+        </w:rPr>
+        <w:t>ормування базового проекту</w:t>
+      </w:r>
+      <w:r>
+        <w:rPr>
+          <w:rFonts w:ascii="Times New Roman" w:hAnsi="Times New Roman"/>
+          <w:sz w:val="28"/>
+          <w:szCs w:val="28"/>
+          <w:lang w:val="uk-UA"/>
+        </w:rPr>
+        <w:t>.</w:t>
+      </w:r>
+      <w:bookmarkStart w:id="0" w:name="_GoBack"/>
+      <w:bookmarkEnd w:id="0"/>
     </w:p>
     <w:p>
       <w:pPr>
         <w:spacing w:line="360" w:lineRule="auto"/>
-        <w:ind w:firstLine="708"/>
-        <w:jc w:val="both"/>
-        <w:rPr>
-          <w:rFonts w:ascii="Times New Roman" w:hAnsi="Times New Roman"/>
+        <w:rPr>
+          <w:rFonts w:ascii="Times New Roman CYR" w:hAnsi="Times New Roman CYR" w:cs="Times New Roman CYR"/>
+          <w:b/>
+          <w:bCs/>
           <w:sz w:val="28"/>
           <w:szCs w:val="28"/>
           <w:lang w:val="uk-UA"/>
-        </w:rPr>
-      </w:pPr>
-    </w:p>
-    <w:p>
-      <w:pPr>
-        <w:spacing w:line="360" w:lineRule="auto"/>
-        <w:rPr>
-          <w:rFonts w:ascii="Times New Roman CYR" w:hAnsi="Times New Roman CYR" w:cs="Times New Roman CYR"/>
-          <w:b/>
-          <w:bCs/>
-          <w:sz w:val="28"/>
-          <w:szCs w:val="28"/>
         </w:rPr>
       </w:pPr>
     </w:p>
@@ -17346,7 +16108,7 @@
           <w:rPr>
             <w:noProof/>
           </w:rPr>
-          <w:t>3</w:t>
+          <w:t>9</w:t>
         </w:r>
         <w:r>
           <w:fldChar w:fldCharType="end"/>
@@ -18451,7 +17213,7 @@
 </file>
 
 <file path=customXml/itemProps1.xml><?xml version="1.0" encoding="utf-8"?>
-<ds:datastoreItem xmlns:ds="http://schemas.openxmlformats.org/officeDocument/2006/customXml" ds:itemID="{D4A58872-B7C1-4174-B40C-4B534926948F}">
+<ds:datastoreItem xmlns:ds="http://schemas.openxmlformats.org/officeDocument/2006/customXml" ds:itemID="{045BB4A2-6F69-4B3E-8745-82F3D0C262B5}">
   <ds:schemaRefs>
     <ds:schemaRef ds:uri="http://schemas.openxmlformats.org/officeDocument/2006/bibliography"/>
   </ds:schemaRefs>

</xml_diff>